<commit_message>
Aufteilung von User Stories mit mehreren Anforderungen in mehrere User Storiees
</commit_message>
<xml_diff>
--- a/Dokumentation/User_Stories.docx
+++ b/Dokumentation/User_Stories.docx
@@ -219,10 +219,7 @@
           </w:tcPr>
           <w:p>
             <w:r>
-              <w:rPr>
-                <w:highlight w:val="yellow"/>
-              </w:rPr>
-              <w:t>TBD</w:t>
+              <w:t>004</w:t>
             </w:r>
           </w:p>
         </w:tc>
@@ -794,7 +791,13 @@
           </w:tcPr>
           <w:p>
             <w:r>
-              <w:t>Als Betreuer möchte ich ein Semester anlegen und löschen können.</w:t>
+              <w:t>Als Betreuer möchte ich ein Semester anlegen</w:t>
+            </w:r>
+            <w:r>
+              <w:t xml:space="preserve"> </w:t>
+            </w:r>
+            <w:r>
+              <w:t>können.</w:t>
             </w:r>
           </w:p>
         </w:tc>
@@ -918,7 +921,7 @@
           </w:tcPr>
           <w:p>
             <w:r>
-              <w:t>001</w:t>
+              <w:t>/</w:t>
             </w:r>
           </w:p>
         </w:tc>
@@ -1033,7 +1036,7 @@
               <w:t>Als Betreuer möchte ich</w:t>
             </w:r>
             <w:r>
-              <w:t xml:space="preserve"> für jedes Semester Klassen für das Projekt anlegen und löschen können</w:t>
+              <w:t xml:space="preserve"> für jedes Semester Klassen für das Projekt anlegen können</w:t>
             </w:r>
             <w:r>
               <w:t>.</w:t>
@@ -1240,10 +1243,7 @@
           </w:tcPr>
           <w:p>
             <w:r>
-              <w:t>00</w:t>
-            </w:r>
-            <w:r>
-              <w:t>6</w:t>
+              <w:t>006</w:t>
             </w:r>
           </w:p>
         </w:tc>
@@ -1274,13 +1274,7 @@
           </w:tcPr>
           <w:p>
             <w:r>
-              <w:t xml:space="preserve">Als Betreuer möchte ich für jedes Semester </w:t>
-            </w:r>
-            <w:r>
-              <w:t>den Klassen zugehörige Gruppen</w:t>
-            </w:r>
-            <w:r>
-              <w:t xml:space="preserve"> anlegen und löschen können.</w:t>
+              <w:t>Als Betreuer möchte ich für jedes Semester den Klassen zugehörige Gruppen anlegen können.</w:t>
             </w:r>
           </w:p>
         </w:tc>
@@ -1484,10 +1478,7 @@
           </w:tcPr>
           <w:p>
             <w:r>
-              <w:t>00</w:t>
-            </w:r>
-            <w:r>
-              <w:t>7</w:t>
+              <w:t>007</w:t>
             </w:r>
           </w:p>
         </w:tc>
@@ -1518,19 +1509,13 @@
           </w:tcPr>
           <w:p>
             <w:r>
-              <w:t xml:space="preserve">Als Betreuer möchte ich für jedes Semester den </w:t>
-            </w:r>
-            <w:r>
-              <w:t>Gruppen</w:t>
-            </w:r>
-            <w:r>
-              <w:t xml:space="preserve"> zugehörige </w:t>
-            </w:r>
-            <w:r>
-              <w:t xml:space="preserve">Studierende </w:t>
-            </w:r>
-            <w:r>
-              <w:t>anlegen und löschen können.</w:t>
+              <w:t>Als Betreuer möchte ich für jedes Semester den Gruppen zugehörige Studierende anlegen</w:t>
+            </w:r>
+            <w:r>
+              <w:t xml:space="preserve"> </w:t>
+            </w:r>
+            <w:r>
+              <w:t>können.</w:t>
             </w:r>
           </w:p>
         </w:tc>
@@ -1720,8 +1705,6 @@
                 <w:b/>
               </w:rPr>
             </w:pPr>
-            <w:bookmarkStart w:id="1" w:name="_GoBack"/>
-            <w:bookmarkEnd w:id="1"/>
             <w:r>
               <w:rPr>
                 <w:b/>
@@ -1934,6 +1917,1039 @@
     <w:p/>
     <w:p/>
     <w:p/>
+    <w:tbl>
+      <w:tblPr>
+        <w:tblStyle w:val="Tabellenraster"/>
+        <w:tblW w:w="0" w:type="auto"/>
+        <w:tblLook w:val="04A0" w:firstRow="1" w:lastRow="0" w:firstColumn="1" w:lastColumn="0" w:noHBand="0" w:noVBand="1"/>
+      </w:tblPr>
+      <w:tblGrid>
+        <w:gridCol w:w="2232"/>
+        <w:gridCol w:w="6784"/>
+      </w:tblGrid>
+      <w:tr>
+        <w:tc>
+          <w:tcPr>
+            <w:tcW w:w="2093" w:type="dxa"/>
+            <w:shd w:val="clear" w:color="auto" w:fill="BFBFBF" w:themeFill="background1" w:themeFillShade="BF"/>
+          </w:tcPr>
+          <w:p>
+            <w:pPr>
+              <w:tabs>
+                <w:tab w:val="right" w:pos="1896"/>
+              </w:tabs>
+              <w:rPr>
+                <w:b/>
+              </w:rPr>
+            </w:pPr>
+            <w:r>
+              <w:rPr>
+                <w:b/>
+              </w:rPr>
+              <w:lastRenderedPageBreak/>
+              <w:t>User Story-ID</w:t>
+            </w:r>
+          </w:p>
+        </w:tc>
+        <w:tc>
+          <w:tcPr>
+            <w:tcW w:w="7195" w:type="dxa"/>
+          </w:tcPr>
+          <w:p>
+            <w:r>
+              <w:t>0</w:t>
+            </w:r>
+            <w:r>
+              <w:t>10</w:t>
+            </w:r>
+          </w:p>
+        </w:tc>
+      </w:tr>
+      <w:tr>
+        <w:tc>
+          <w:tcPr>
+            <w:tcW w:w="2093" w:type="dxa"/>
+            <w:shd w:val="clear" w:color="auto" w:fill="BFBFBF" w:themeFill="background1" w:themeFillShade="BF"/>
+          </w:tcPr>
+          <w:p>
+            <w:pPr>
+              <w:rPr>
+                <w:b/>
+              </w:rPr>
+            </w:pPr>
+            <w:r>
+              <w:rPr>
+                <w:b/>
+              </w:rPr>
+              <w:t>User Story-Beschreibung</w:t>
+            </w:r>
+          </w:p>
+        </w:tc>
+        <w:tc>
+          <w:tcPr>
+            <w:tcW w:w="7195" w:type="dxa"/>
+          </w:tcPr>
+          <w:p>
+            <w:r>
+              <w:t xml:space="preserve">Als Betreuer möchte ich ein Semester </w:t>
+            </w:r>
+            <w:r>
+              <w:t>löschen</w:t>
+            </w:r>
+            <w:r>
+              <w:t xml:space="preserve"> können</w:t>
+            </w:r>
+            <w:r>
+              <w:t xml:space="preserve"> damit veraltete Informationen nicht die Übersicht verschlechtern.</w:t>
+            </w:r>
+          </w:p>
+        </w:tc>
+      </w:tr>
+      <w:tr>
+        <w:tc>
+          <w:tcPr>
+            <w:tcW w:w="2093" w:type="dxa"/>
+            <w:shd w:val="clear" w:color="auto" w:fill="BFBFBF" w:themeFill="background1" w:themeFillShade="BF"/>
+          </w:tcPr>
+          <w:p>
+            <w:pPr>
+              <w:rPr>
+                <w:b/>
+              </w:rPr>
+            </w:pPr>
+            <w:r>
+              <w:rPr>
+                <w:b/>
+              </w:rPr>
+              <w:t>Geschätzter Realisierungsaufwand</w:t>
+            </w:r>
+          </w:p>
+        </w:tc>
+        <w:tc>
+          <w:tcPr>
+            <w:tcW w:w="7195" w:type="dxa"/>
+          </w:tcPr>
+          <w:p>
+            <w:r>
+              <w:t>4 Std.</w:t>
+            </w:r>
+          </w:p>
+        </w:tc>
+      </w:tr>
+      <w:tr>
+        <w:tc>
+          <w:tcPr>
+            <w:tcW w:w="2093" w:type="dxa"/>
+            <w:shd w:val="clear" w:color="auto" w:fill="BFBFBF" w:themeFill="background1" w:themeFillShade="BF"/>
+          </w:tcPr>
+          <w:p>
+            <w:pPr>
+              <w:rPr>
+                <w:b/>
+              </w:rPr>
+            </w:pPr>
+            <w:r>
+              <w:rPr>
+                <w:b/>
+              </w:rPr>
+              <w:t>Priorität</w:t>
+            </w:r>
+          </w:p>
+        </w:tc>
+        <w:tc>
+          <w:tcPr>
+            <w:tcW w:w="7195" w:type="dxa"/>
+          </w:tcPr>
+          <w:p>
+            <w:r>
+              <w:t>Hoch</w:t>
+            </w:r>
+          </w:p>
+        </w:tc>
+      </w:tr>
+      <w:tr>
+        <w:tc>
+          <w:tcPr>
+            <w:tcW w:w="2093" w:type="dxa"/>
+            <w:shd w:val="clear" w:color="auto" w:fill="BFBFBF" w:themeFill="background1" w:themeFillShade="BF"/>
+          </w:tcPr>
+          <w:p>
+            <w:pPr>
+              <w:rPr>
+                <w:b/>
+              </w:rPr>
+            </w:pPr>
+            <w:r>
+              <w:rPr>
+                <w:b/>
+              </w:rPr>
+              <w:t>Autor(en)</w:t>
+            </w:r>
+          </w:p>
+        </w:tc>
+        <w:tc>
+          <w:tcPr>
+            <w:tcW w:w="7195" w:type="dxa"/>
+          </w:tcPr>
+          <w:p>
+            <w:r>
+              <w:t xml:space="preserve">Johannes </w:t>
+            </w:r>
+            <w:proofErr w:type="spellStart"/>
+            <w:r>
+              <w:t>Morzeck</w:t>
+            </w:r>
+            <w:proofErr w:type="spellEnd"/>
+            <w:r>
+              <w:t>, Tobias Sieber</w:t>
+            </w:r>
+            <w:r>
+              <w:t>, Merlin vo</w:t>
+            </w:r>
+            <w:r>
+              <w:t>n Rössing</w:t>
+            </w:r>
+          </w:p>
+        </w:tc>
+      </w:tr>
+      <w:tr>
+        <w:tc>
+          <w:tcPr>
+            <w:tcW w:w="2093" w:type="dxa"/>
+            <w:shd w:val="clear" w:color="auto" w:fill="BFBFBF" w:themeFill="background1" w:themeFillShade="BF"/>
+          </w:tcPr>
+          <w:p>
+            <w:pPr>
+              <w:rPr>
+                <w:b/>
+              </w:rPr>
+            </w:pPr>
+            <w:r>
+              <w:rPr>
+                <w:b/>
+              </w:rPr>
+              <w:t>Abhängigkeiten zu anderen User Stories</w:t>
+            </w:r>
+          </w:p>
+        </w:tc>
+        <w:tc>
+          <w:tcPr>
+            <w:tcW w:w="7195" w:type="dxa"/>
+          </w:tcPr>
+          <w:p>
+            <w:r>
+              <w:t>004</w:t>
+            </w:r>
+          </w:p>
+        </w:tc>
+      </w:tr>
+      <w:tr>
+        <w:tc>
+          <w:tcPr>
+            <w:tcW w:w="2093" w:type="dxa"/>
+            <w:shd w:val="clear" w:color="auto" w:fill="BFBFBF" w:themeFill="background1" w:themeFillShade="BF"/>
+          </w:tcPr>
+          <w:p>
+            <w:pPr>
+              <w:rPr>
+                <w:b/>
+              </w:rPr>
+            </w:pPr>
+            <w:r>
+              <w:rPr>
+                <w:b/>
+              </w:rPr>
+              <w:t>Zugehörige Szenarien</w:t>
+            </w:r>
+          </w:p>
+        </w:tc>
+        <w:tc>
+          <w:tcPr>
+            <w:tcW w:w="7195" w:type="dxa"/>
+          </w:tcPr>
+          <w:p>
+            <w:r>
+              <w:t>Hauptszenario</w:t>
+            </w:r>
+          </w:p>
+        </w:tc>
+      </w:tr>
+    </w:tbl>
+    <w:p/>
+    <w:tbl>
+      <w:tblPr>
+        <w:tblStyle w:val="Tabellenraster"/>
+        <w:tblW w:w="0" w:type="auto"/>
+        <w:tblLook w:val="04A0" w:firstRow="1" w:lastRow="0" w:firstColumn="1" w:lastColumn="0" w:noHBand="0" w:noVBand="1"/>
+      </w:tblPr>
+      <w:tblGrid>
+        <w:gridCol w:w="2232"/>
+        <w:gridCol w:w="6784"/>
+      </w:tblGrid>
+      <w:tr>
+        <w:tc>
+          <w:tcPr>
+            <w:tcW w:w="2232" w:type="dxa"/>
+            <w:shd w:val="clear" w:color="auto" w:fill="BFBFBF" w:themeFill="background1" w:themeFillShade="BF"/>
+          </w:tcPr>
+          <w:p>
+            <w:pPr>
+              <w:tabs>
+                <w:tab w:val="right" w:pos="1896"/>
+              </w:tabs>
+              <w:rPr>
+                <w:b/>
+              </w:rPr>
+            </w:pPr>
+            <w:r>
+              <w:rPr>
+                <w:b/>
+              </w:rPr>
+              <w:t>User Story-ID</w:t>
+            </w:r>
+          </w:p>
+        </w:tc>
+        <w:tc>
+          <w:tcPr>
+            <w:tcW w:w="6784" w:type="dxa"/>
+          </w:tcPr>
+          <w:p>
+            <w:r>
+              <w:t>0</w:t>
+            </w:r>
+            <w:r>
+              <w:t>11</w:t>
+            </w:r>
+          </w:p>
+        </w:tc>
+      </w:tr>
+      <w:tr>
+        <w:tc>
+          <w:tcPr>
+            <w:tcW w:w="2232" w:type="dxa"/>
+            <w:shd w:val="clear" w:color="auto" w:fill="BFBFBF" w:themeFill="background1" w:themeFillShade="BF"/>
+          </w:tcPr>
+          <w:p>
+            <w:pPr>
+              <w:rPr>
+                <w:b/>
+              </w:rPr>
+            </w:pPr>
+            <w:r>
+              <w:rPr>
+                <w:b/>
+              </w:rPr>
+              <w:t>User Story-Beschreibung</w:t>
+            </w:r>
+          </w:p>
+        </w:tc>
+        <w:tc>
+          <w:tcPr>
+            <w:tcW w:w="6784" w:type="dxa"/>
+          </w:tcPr>
+          <w:p>
+            <w:r>
+              <w:t xml:space="preserve">Als Betreuer möchte ich für jedes Semester Klassen für das Projekt </w:t>
+            </w:r>
+            <w:r>
+              <w:t>löschen</w:t>
+            </w:r>
+            <w:r>
+              <w:t xml:space="preserve"> können.</w:t>
+            </w:r>
+          </w:p>
+        </w:tc>
+      </w:tr>
+      <w:tr>
+        <w:tc>
+          <w:tcPr>
+            <w:tcW w:w="2232" w:type="dxa"/>
+            <w:shd w:val="clear" w:color="auto" w:fill="BFBFBF" w:themeFill="background1" w:themeFillShade="BF"/>
+          </w:tcPr>
+          <w:p>
+            <w:pPr>
+              <w:rPr>
+                <w:b/>
+              </w:rPr>
+            </w:pPr>
+            <w:r>
+              <w:rPr>
+                <w:b/>
+              </w:rPr>
+              <w:t>Geschätzter Realisierungsaufwand</w:t>
+            </w:r>
+          </w:p>
+        </w:tc>
+        <w:tc>
+          <w:tcPr>
+            <w:tcW w:w="6784" w:type="dxa"/>
+          </w:tcPr>
+          <w:p>
+            <w:r>
+              <w:t>4 Std.</w:t>
+            </w:r>
+          </w:p>
+        </w:tc>
+      </w:tr>
+      <w:tr>
+        <w:tc>
+          <w:tcPr>
+            <w:tcW w:w="2232" w:type="dxa"/>
+            <w:shd w:val="clear" w:color="auto" w:fill="BFBFBF" w:themeFill="background1" w:themeFillShade="BF"/>
+          </w:tcPr>
+          <w:p>
+            <w:pPr>
+              <w:rPr>
+                <w:b/>
+              </w:rPr>
+            </w:pPr>
+            <w:r>
+              <w:rPr>
+                <w:b/>
+              </w:rPr>
+              <w:t>Priorität</w:t>
+            </w:r>
+          </w:p>
+        </w:tc>
+        <w:tc>
+          <w:tcPr>
+            <w:tcW w:w="6784" w:type="dxa"/>
+          </w:tcPr>
+          <w:p>
+            <w:r>
+              <w:t>Hoch</w:t>
+            </w:r>
+          </w:p>
+        </w:tc>
+      </w:tr>
+      <w:tr>
+        <w:tc>
+          <w:tcPr>
+            <w:tcW w:w="2232" w:type="dxa"/>
+            <w:shd w:val="clear" w:color="auto" w:fill="BFBFBF" w:themeFill="background1" w:themeFillShade="BF"/>
+          </w:tcPr>
+          <w:p>
+            <w:pPr>
+              <w:rPr>
+                <w:b/>
+              </w:rPr>
+            </w:pPr>
+            <w:r>
+              <w:rPr>
+                <w:b/>
+              </w:rPr>
+              <w:t>Autor(en)</w:t>
+            </w:r>
+          </w:p>
+        </w:tc>
+        <w:tc>
+          <w:tcPr>
+            <w:tcW w:w="6784" w:type="dxa"/>
+          </w:tcPr>
+          <w:p>
+            <w:r>
+              <w:t xml:space="preserve">Johannes </w:t>
+            </w:r>
+            <w:proofErr w:type="spellStart"/>
+            <w:r>
+              <w:t>Morzeck</w:t>
+            </w:r>
+            <w:proofErr w:type="spellEnd"/>
+            <w:r>
+              <w:t>, Tobias Sieber</w:t>
+            </w:r>
+            <w:r>
+              <w:t>, Merlin von Rössing</w:t>
+            </w:r>
+          </w:p>
+        </w:tc>
+      </w:tr>
+      <w:tr>
+        <w:tc>
+          <w:tcPr>
+            <w:tcW w:w="2232" w:type="dxa"/>
+            <w:shd w:val="clear" w:color="auto" w:fill="BFBFBF" w:themeFill="background1" w:themeFillShade="BF"/>
+          </w:tcPr>
+          <w:p>
+            <w:pPr>
+              <w:rPr>
+                <w:b/>
+              </w:rPr>
+            </w:pPr>
+            <w:r>
+              <w:rPr>
+                <w:b/>
+              </w:rPr>
+              <w:t>Abhängigkeiten zu anderen User Stories</w:t>
+            </w:r>
+          </w:p>
+        </w:tc>
+        <w:tc>
+          <w:tcPr>
+            <w:tcW w:w="6784" w:type="dxa"/>
+          </w:tcPr>
+          <w:p>
+            <w:r>
+              <w:t>00</w:t>
+            </w:r>
+            <w:r>
+              <w:t>5</w:t>
+            </w:r>
+          </w:p>
+        </w:tc>
+      </w:tr>
+      <w:tr>
+        <w:tc>
+          <w:tcPr>
+            <w:tcW w:w="2232" w:type="dxa"/>
+            <w:shd w:val="clear" w:color="auto" w:fill="BFBFBF" w:themeFill="background1" w:themeFillShade="BF"/>
+          </w:tcPr>
+          <w:p>
+            <w:pPr>
+              <w:rPr>
+                <w:b/>
+              </w:rPr>
+            </w:pPr>
+            <w:r>
+              <w:rPr>
+                <w:b/>
+              </w:rPr>
+              <w:t>Zugehörige Szenarien</w:t>
+            </w:r>
+          </w:p>
+        </w:tc>
+        <w:tc>
+          <w:tcPr>
+            <w:tcW w:w="6784" w:type="dxa"/>
+          </w:tcPr>
+          <w:p>
+            <w:r>
+              <w:t>Hauptszenario</w:t>
+            </w:r>
+          </w:p>
+        </w:tc>
+      </w:tr>
+    </w:tbl>
+    <w:p/>
+    <w:tbl>
+      <w:tblPr>
+        <w:tblStyle w:val="Tabellenraster"/>
+        <w:tblW w:w="0" w:type="auto"/>
+        <w:tblLook w:val="04A0" w:firstRow="1" w:lastRow="0" w:firstColumn="1" w:lastColumn="0" w:noHBand="0" w:noVBand="1"/>
+      </w:tblPr>
+      <w:tblGrid>
+        <w:gridCol w:w="2232"/>
+        <w:gridCol w:w="6784"/>
+      </w:tblGrid>
+      <w:tr>
+        <w:tc>
+          <w:tcPr>
+            <w:tcW w:w="2093" w:type="dxa"/>
+            <w:shd w:val="clear" w:color="auto" w:fill="BFBFBF" w:themeFill="background1" w:themeFillShade="BF"/>
+          </w:tcPr>
+          <w:p>
+            <w:pPr>
+              <w:tabs>
+                <w:tab w:val="right" w:pos="1896"/>
+              </w:tabs>
+              <w:rPr>
+                <w:b/>
+              </w:rPr>
+            </w:pPr>
+            <w:r>
+              <w:rPr>
+                <w:b/>
+              </w:rPr>
+              <w:t>User Story-ID</w:t>
+            </w:r>
+          </w:p>
+        </w:tc>
+        <w:tc>
+          <w:tcPr>
+            <w:tcW w:w="7195" w:type="dxa"/>
+          </w:tcPr>
+          <w:p>
+            <w:r>
+              <w:t>0</w:t>
+            </w:r>
+            <w:r>
+              <w:t>12</w:t>
+            </w:r>
+          </w:p>
+        </w:tc>
+      </w:tr>
+      <w:tr>
+        <w:tc>
+          <w:tcPr>
+            <w:tcW w:w="2093" w:type="dxa"/>
+            <w:shd w:val="clear" w:color="auto" w:fill="BFBFBF" w:themeFill="background1" w:themeFillShade="BF"/>
+          </w:tcPr>
+          <w:p>
+            <w:pPr>
+              <w:rPr>
+                <w:b/>
+              </w:rPr>
+            </w:pPr>
+            <w:r>
+              <w:rPr>
+                <w:b/>
+              </w:rPr>
+              <w:t>User Story-Beschreibung</w:t>
+            </w:r>
+          </w:p>
+        </w:tc>
+        <w:tc>
+          <w:tcPr>
+            <w:tcW w:w="7195" w:type="dxa"/>
+          </w:tcPr>
+          <w:p>
+            <w:r>
+              <w:t xml:space="preserve">Als Betreuer möchte ich für jedes Semester den Klassen zugehörige Gruppen </w:t>
+            </w:r>
+            <w:r>
+              <w:t xml:space="preserve">löschen </w:t>
+            </w:r>
+            <w:r>
+              <w:t>können.</w:t>
+            </w:r>
+          </w:p>
+        </w:tc>
+      </w:tr>
+      <w:tr>
+        <w:tc>
+          <w:tcPr>
+            <w:tcW w:w="2093" w:type="dxa"/>
+            <w:shd w:val="clear" w:color="auto" w:fill="BFBFBF" w:themeFill="background1" w:themeFillShade="BF"/>
+          </w:tcPr>
+          <w:p>
+            <w:pPr>
+              <w:rPr>
+                <w:b/>
+              </w:rPr>
+            </w:pPr>
+            <w:r>
+              <w:rPr>
+                <w:b/>
+              </w:rPr>
+              <w:t>Geschätzter Realisierungsaufwand</w:t>
+            </w:r>
+          </w:p>
+        </w:tc>
+        <w:tc>
+          <w:tcPr>
+            <w:tcW w:w="7195" w:type="dxa"/>
+          </w:tcPr>
+          <w:p>
+            <w:r>
+              <w:t>4 Std.</w:t>
+            </w:r>
+          </w:p>
+        </w:tc>
+      </w:tr>
+      <w:tr>
+        <w:tc>
+          <w:tcPr>
+            <w:tcW w:w="2093" w:type="dxa"/>
+            <w:shd w:val="clear" w:color="auto" w:fill="BFBFBF" w:themeFill="background1" w:themeFillShade="BF"/>
+          </w:tcPr>
+          <w:p>
+            <w:pPr>
+              <w:rPr>
+                <w:b/>
+              </w:rPr>
+            </w:pPr>
+            <w:r>
+              <w:rPr>
+                <w:b/>
+              </w:rPr>
+              <w:t>Priorität</w:t>
+            </w:r>
+          </w:p>
+        </w:tc>
+        <w:tc>
+          <w:tcPr>
+            <w:tcW w:w="7195" w:type="dxa"/>
+          </w:tcPr>
+          <w:p>
+            <w:r>
+              <w:t>Hoch</w:t>
+            </w:r>
+          </w:p>
+        </w:tc>
+      </w:tr>
+      <w:tr>
+        <w:tc>
+          <w:tcPr>
+            <w:tcW w:w="2093" w:type="dxa"/>
+            <w:shd w:val="clear" w:color="auto" w:fill="BFBFBF" w:themeFill="background1" w:themeFillShade="BF"/>
+          </w:tcPr>
+          <w:p>
+            <w:pPr>
+              <w:rPr>
+                <w:b/>
+              </w:rPr>
+            </w:pPr>
+            <w:r>
+              <w:rPr>
+                <w:b/>
+              </w:rPr>
+              <w:t>Autor(en)</w:t>
+            </w:r>
+          </w:p>
+        </w:tc>
+        <w:tc>
+          <w:tcPr>
+            <w:tcW w:w="7195" w:type="dxa"/>
+          </w:tcPr>
+          <w:p>
+            <w:r>
+              <w:t xml:space="preserve">Johannes </w:t>
+            </w:r>
+            <w:proofErr w:type="spellStart"/>
+            <w:r>
+              <w:t>Morzeck</w:t>
+            </w:r>
+            <w:proofErr w:type="spellEnd"/>
+            <w:r>
+              <w:t>, Tobias Sieber</w:t>
+            </w:r>
+            <w:r>
+              <w:t>, Merlin vo</w:t>
+            </w:r>
+            <w:r>
+              <w:t>n Rössing</w:t>
+            </w:r>
+          </w:p>
+        </w:tc>
+      </w:tr>
+      <w:tr>
+        <w:tc>
+          <w:tcPr>
+            <w:tcW w:w="2093" w:type="dxa"/>
+            <w:shd w:val="clear" w:color="auto" w:fill="BFBFBF" w:themeFill="background1" w:themeFillShade="BF"/>
+          </w:tcPr>
+          <w:p>
+            <w:pPr>
+              <w:rPr>
+                <w:b/>
+              </w:rPr>
+            </w:pPr>
+            <w:r>
+              <w:rPr>
+                <w:b/>
+              </w:rPr>
+              <w:t>Abhängigkeiten zu anderen User Stories</w:t>
+            </w:r>
+          </w:p>
+        </w:tc>
+        <w:tc>
+          <w:tcPr>
+            <w:tcW w:w="7195" w:type="dxa"/>
+          </w:tcPr>
+          <w:p>
+            <w:r>
+              <w:t>00</w:t>
+            </w:r>
+            <w:r>
+              <w:t>6</w:t>
+            </w:r>
+          </w:p>
+        </w:tc>
+      </w:tr>
+      <w:tr>
+        <w:tc>
+          <w:tcPr>
+            <w:tcW w:w="2093" w:type="dxa"/>
+            <w:shd w:val="clear" w:color="auto" w:fill="BFBFBF" w:themeFill="background1" w:themeFillShade="BF"/>
+          </w:tcPr>
+          <w:p>
+            <w:pPr>
+              <w:rPr>
+                <w:b/>
+              </w:rPr>
+            </w:pPr>
+            <w:r>
+              <w:rPr>
+                <w:b/>
+              </w:rPr>
+              <w:t>Zugehörige Szenarien</w:t>
+            </w:r>
+          </w:p>
+        </w:tc>
+        <w:tc>
+          <w:tcPr>
+            <w:tcW w:w="7195" w:type="dxa"/>
+          </w:tcPr>
+          <w:p>
+            <w:r>
+              <w:t>Hauptszenario</w:t>
+            </w:r>
+          </w:p>
+        </w:tc>
+      </w:tr>
+    </w:tbl>
+    <w:p/>
+    <w:tbl>
+      <w:tblPr>
+        <w:tblStyle w:val="Tabellenraster"/>
+        <w:tblW w:w="0" w:type="auto"/>
+        <w:tblLook w:val="04A0" w:firstRow="1" w:lastRow="0" w:firstColumn="1" w:lastColumn="0" w:noHBand="0" w:noVBand="1"/>
+      </w:tblPr>
+      <w:tblGrid>
+        <w:gridCol w:w="2232"/>
+        <w:gridCol w:w="6784"/>
+      </w:tblGrid>
+      <w:tr>
+        <w:tc>
+          <w:tcPr>
+            <w:tcW w:w="2093" w:type="dxa"/>
+            <w:shd w:val="clear" w:color="auto" w:fill="BFBFBF" w:themeFill="background1" w:themeFillShade="BF"/>
+          </w:tcPr>
+          <w:p>
+            <w:pPr>
+              <w:tabs>
+                <w:tab w:val="right" w:pos="1896"/>
+              </w:tabs>
+              <w:rPr>
+                <w:b/>
+              </w:rPr>
+            </w:pPr>
+            <w:r>
+              <w:rPr>
+                <w:b/>
+              </w:rPr>
+              <w:t>User Story-ID</w:t>
+            </w:r>
+          </w:p>
+        </w:tc>
+        <w:tc>
+          <w:tcPr>
+            <w:tcW w:w="7195" w:type="dxa"/>
+          </w:tcPr>
+          <w:p>
+            <w:r>
+              <w:t>0</w:t>
+            </w:r>
+            <w:r>
+              <w:t>13</w:t>
+            </w:r>
+          </w:p>
+        </w:tc>
+      </w:tr>
+      <w:tr>
+        <w:tc>
+          <w:tcPr>
+            <w:tcW w:w="2093" w:type="dxa"/>
+            <w:shd w:val="clear" w:color="auto" w:fill="BFBFBF" w:themeFill="background1" w:themeFillShade="BF"/>
+          </w:tcPr>
+          <w:p>
+            <w:pPr>
+              <w:rPr>
+                <w:b/>
+              </w:rPr>
+            </w:pPr>
+            <w:r>
+              <w:rPr>
+                <w:b/>
+              </w:rPr>
+              <w:t>User Story-Beschreibung</w:t>
+            </w:r>
+          </w:p>
+        </w:tc>
+        <w:tc>
+          <w:tcPr>
+            <w:tcW w:w="7195" w:type="dxa"/>
+          </w:tcPr>
+          <w:p>
+            <w:r>
+              <w:t xml:space="preserve">Als Betreuer möchte ich für jedes Semester den Gruppen zugehörige Studierende </w:t>
+            </w:r>
+            <w:r>
+              <w:t>löschen</w:t>
+            </w:r>
+            <w:r>
+              <w:t xml:space="preserve"> können.</w:t>
+            </w:r>
+          </w:p>
+        </w:tc>
+      </w:tr>
+      <w:tr>
+        <w:tc>
+          <w:tcPr>
+            <w:tcW w:w="2093" w:type="dxa"/>
+            <w:shd w:val="clear" w:color="auto" w:fill="BFBFBF" w:themeFill="background1" w:themeFillShade="BF"/>
+          </w:tcPr>
+          <w:p>
+            <w:pPr>
+              <w:rPr>
+                <w:b/>
+              </w:rPr>
+            </w:pPr>
+            <w:r>
+              <w:rPr>
+                <w:b/>
+              </w:rPr>
+              <w:t>Geschätzter Realisierungsaufwand</w:t>
+            </w:r>
+          </w:p>
+        </w:tc>
+        <w:tc>
+          <w:tcPr>
+            <w:tcW w:w="7195" w:type="dxa"/>
+          </w:tcPr>
+          <w:p>
+            <w:r>
+              <w:t>4 Std.</w:t>
+            </w:r>
+          </w:p>
+        </w:tc>
+      </w:tr>
+      <w:tr>
+        <w:tc>
+          <w:tcPr>
+            <w:tcW w:w="2093" w:type="dxa"/>
+            <w:shd w:val="clear" w:color="auto" w:fill="BFBFBF" w:themeFill="background1" w:themeFillShade="BF"/>
+          </w:tcPr>
+          <w:p>
+            <w:pPr>
+              <w:rPr>
+                <w:b/>
+              </w:rPr>
+            </w:pPr>
+            <w:r>
+              <w:rPr>
+                <w:b/>
+              </w:rPr>
+              <w:t>Priorität</w:t>
+            </w:r>
+          </w:p>
+        </w:tc>
+        <w:tc>
+          <w:tcPr>
+            <w:tcW w:w="7195" w:type="dxa"/>
+          </w:tcPr>
+          <w:p>
+            <w:r>
+              <w:t>Hoch</w:t>
+            </w:r>
+          </w:p>
+        </w:tc>
+      </w:tr>
+      <w:tr>
+        <w:tc>
+          <w:tcPr>
+            <w:tcW w:w="2093" w:type="dxa"/>
+            <w:shd w:val="clear" w:color="auto" w:fill="BFBFBF" w:themeFill="background1" w:themeFillShade="BF"/>
+          </w:tcPr>
+          <w:p>
+            <w:pPr>
+              <w:rPr>
+                <w:b/>
+              </w:rPr>
+            </w:pPr>
+            <w:r>
+              <w:rPr>
+                <w:b/>
+              </w:rPr>
+              <w:t>Autor(en)</w:t>
+            </w:r>
+          </w:p>
+        </w:tc>
+        <w:tc>
+          <w:tcPr>
+            <w:tcW w:w="7195" w:type="dxa"/>
+          </w:tcPr>
+          <w:p>
+            <w:r>
+              <w:t xml:space="preserve">Johannes </w:t>
+            </w:r>
+            <w:proofErr w:type="spellStart"/>
+            <w:r>
+              <w:t>Morzeck</w:t>
+            </w:r>
+            <w:proofErr w:type="spellEnd"/>
+            <w:r>
+              <w:t>, Tobias Sieber</w:t>
+            </w:r>
+            <w:r>
+              <w:t>, Merlin von</w:t>
+            </w:r>
+            <w:r>
+              <w:t xml:space="preserve"> Rössing</w:t>
+            </w:r>
+          </w:p>
+        </w:tc>
+      </w:tr>
+      <w:tr>
+        <w:tc>
+          <w:tcPr>
+            <w:tcW w:w="2093" w:type="dxa"/>
+            <w:shd w:val="clear" w:color="auto" w:fill="BFBFBF" w:themeFill="background1" w:themeFillShade="BF"/>
+          </w:tcPr>
+          <w:p>
+            <w:pPr>
+              <w:rPr>
+                <w:b/>
+              </w:rPr>
+            </w:pPr>
+            <w:r>
+              <w:rPr>
+                <w:b/>
+              </w:rPr>
+              <w:t>Abhängigkeiten zu anderen User Stories</w:t>
+            </w:r>
+          </w:p>
+        </w:tc>
+        <w:tc>
+          <w:tcPr>
+            <w:tcW w:w="7195" w:type="dxa"/>
+          </w:tcPr>
+          <w:p>
+            <w:r>
+              <w:t>00</w:t>
+            </w:r>
+            <w:r>
+              <w:t>7</w:t>
+            </w:r>
+          </w:p>
+        </w:tc>
+      </w:tr>
+      <w:tr>
+        <w:tc>
+          <w:tcPr>
+            <w:tcW w:w="2093" w:type="dxa"/>
+            <w:shd w:val="clear" w:color="auto" w:fill="BFBFBF" w:themeFill="background1" w:themeFillShade="BF"/>
+          </w:tcPr>
+          <w:p>
+            <w:pPr>
+              <w:rPr>
+                <w:b/>
+              </w:rPr>
+            </w:pPr>
+            <w:r>
+              <w:rPr>
+                <w:b/>
+              </w:rPr>
+              <w:t>Zugehörige Szenarien</w:t>
+            </w:r>
+          </w:p>
+        </w:tc>
+        <w:tc>
+          <w:tcPr>
+            <w:tcW w:w="7195" w:type="dxa"/>
+          </w:tcPr>
+          <w:p>
+            <w:r>
+              <w:t>Hauptszenario</w:t>
+            </w:r>
+          </w:p>
+        </w:tc>
+      </w:tr>
+    </w:tbl>
+    <w:p>
+      <w:bookmarkStart w:id="1" w:name="_GoBack"/>
+      <w:bookmarkEnd w:id="1"/>
+    </w:p>
     <w:sectPr>
       <w:pgSz w:w="11906" w:h="16838"/>
       <w:pgMar w:top="1440" w:right="1440" w:bottom="1440" w:left="1440" w:header="708" w:footer="708" w:gutter="0"/>

</xml_diff>

<commit_message>
Zusätzliche Story bzgl. der Anmeldefunktion
</commit_message>
<xml_diff>
--- a/Dokumentation/User_Stories.docx
+++ b/Dokumentation/User_Stories.docx
@@ -15,8 +15,6 @@
         </w:rPr>
       </w:pPr>
       <w:bookmarkStart w:id="0" w:name="_Toc508709268"/>
-      <w:bookmarkStart w:id="1" w:name="_GoBack"/>
-      <w:bookmarkEnd w:id="1"/>
       <w:r>
         <w:rPr>
           <w:sz w:val="32"/>
@@ -2829,6 +2827,252 @@
             </w:r>
             <w:r>
               <w:t>7</w:t>
+            </w:r>
+          </w:p>
+        </w:tc>
+      </w:tr>
+      <w:tr>
+        <w:tc>
+          <w:tcPr>
+            <w:tcW w:w="2093" w:type="dxa"/>
+            <w:shd w:val="clear" w:color="auto" w:fill="BFBFBF" w:themeFill="background1" w:themeFillShade="BF"/>
+          </w:tcPr>
+          <w:p>
+            <w:pPr>
+              <w:rPr>
+                <w:b/>
+              </w:rPr>
+            </w:pPr>
+            <w:r>
+              <w:rPr>
+                <w:b/>
+              </w:rPr>
+              <w:t>Zugehörige Szenarien</w:t>
+            </w:r>
+          </w:p>
+        </w:tc>
+        <w:tc>
+          <w:tcPr>
+            <w:tcW w:w="7195" w:type="dxa"/>
+          </w:tcPr>
+          <w:p>
+            <w:r>
+              <w:t>Hauptszenario</w:t>
+            </w:r>
+          </w:p>
+        </w:tc>
+      </w:tr>
+    </w:tbl>
+    <w:p/>
+    <w:p/>
+    <w:p/>
+    <w:tbl>
+      <w:tblPr>
+        <w:tblStyle w:val="Tabellenraster"/>
+        <w:tblW w:w="0" w:type="auto"/>
+        <w:tblLook w:val="04A0" w:firstRow="1" w:lastRow="0" w:firstColumn="1" w:lastColumn="0" w:noHBand="0" w:noVBand="1"/>
+      </w:tblPr>
+      <w:tblGrid>
+        <w:gridCol w:w="2232"/>
+        <w:gridCol w:w="6784"/>
+      </w:tblGrid>
+      <w:tr>
+        <w:tc>
+          <w:tcPr>
+            <w:tcW w:w="2093" w:type="dxa"/>
+            <w:shd w:val="clear" w:color="auto" w:fill="BFBFBF" w:themeFill="background1" w:themeFillShade="BF"/>
+          </w:tcPr>
+          <w:p>
+            <w:pPr>
+              <w:tabs>
+                <w:tab w:val="right" w:pos="1896"/>
+              </w:tabs>
+              <w:rPr>
+                <w:b/>
+              </w:rPr>
+            </w:pPr>
+            <w:r>
+              <w:rPr>
+                <w:b/>
+              </w:rPr>
+              <w:lastRenderedPageBreak/>
+              <w:t>User Story-ID</w:t>
+            </w:r>
+          </w:p>
+        </w:tc>
+        <w:tc>
+          <w:tcPr>
+            <w:tcW w:w="7195" w:type="dxa"/>
+          </w:tcPr>
+          <w:p>
+            <w:r>
+              <w:t>01</w:t>
+            </w:r>
+            <w:r>
+              <w:t>4</w:t>
+            </w:r>
+          </w:p>
+        </w:tc>
+      </w:tr>
+      <w:tr>
+        <w:tc>
+          <w:tcPr>
+            <w:tcW w:w="2093" w:type="dxa"/>
+            <w:shd w:val="clear" w:color="auto" w:fill="BFBFBF" w:themeFill="background1" w:themeFillShade="BF"/>
+          </w:tcPr>
+          <w:p>
+            <w:pPr>
+              <w:rPr>
+                <w:b/>
+              </w:rPr>
+            </w:pPr>
+            <w:r>
+              <w:rPr>
+                <w:b/>
+              </w:rPr>
+              <w:t>User Story-Beschreibung</w:t>
+            </w:r>
+          </w:p>
+        </w:tc>
+        <w:tc>
+          <w:tcPr>
+            <w:tcW w:w="7195" w:type="dxa"/>
+          </w:tcPr>
+          <w:p>
+            <w:r>
+              <w:t xml:space="preserve">Als Betreuer möchte </w:t>
+            </w:r>
+            <w:r>
+              <w:t>mich im System anmelden können, um die Sicherheit zu erhöhen.</w:t>
+            </w:r>
+            <w:bookmarkStart w:id="1" w:name="_GoBack"/>
+            <w:bookmarkEnd w:id="1"/>
+          </w:p>
+        </w:tc>
+      </w:tr>
+      <w:tr>
+        <w:tc>
+          <w:tcPr>
+            <w:tcW w:w="2093" w:type="dxa"/>
+            <w:shd w:val="clear" w:color="auto" w:fill="BFBFBF" w:themeFill="background1" w:themeFillShade="BF"/>
+          </w:tcPr>
+          <w:p>
+            <w:pPr>
+              <w:rPr>
+                <w:b/>
+              </w:rPr>
+            </w:pPr>
+            <w:r>
+              <w:rPr>
+                <w:b/>
+              </w:rPr>
+              <w:t>Geschätzter Realisierungsaufwand</w:t>
+            </w:r>
+          </w:p>
+        </w:tc>
+        <w:tc>
+          <w:tcPr>
+            <w:tcW w:w="7195" w:type="dxa"/>
+          </w:tcPr>
+          <w:p>
+            <w:r>
+              <w:t>2 Std.</w:t>
+            </w:r>
+          </w:p>
+        </w:tc>
+      </w:tr>
+      <w:tr>
+        <w:tc>
+          <w:tcPr>
+            <w:tcW w:w="2093" w:type="dxa"/>
+            <w:shd w:val="clear" w:color="auto" w:fill="BFBFBF" w:themeFill="background1" w:themeFillShade="BF"/>
+          </w:tcPr>
+          <w:p>
+            <w:pPr>
+              <w:rPr>
+                <w:b/>
+              </w:rPr>
+            </w:pPr>
+            <w:r>
+              <w:rPr>
+                <w:b/>
+              </w:rPr>
+              <w:t>Priorität</w:t>
+            </w:r>
+          </w:p>
+        </w:tc>
+        <w:tc>
+          <w:tcPr>
+            <w:tcW w:w="7195" w:type="dxa"/>
+          </w:tcPr>
+          <w:p>
+            <w:r>
+              <w:t>Hoch</w:t>
+            </w:r>
+          </w:p>
+        </w:tc>
+      </w:tr>
+      <w:tr>
+        <w:tc>
+          <w:tcPr>
+            <w:tcW w:w="2093" w:type="dxa"/>
+            <w:shd w:val="clear" w:color="auto" w:fill="BFBFBF" w:themeFill="background1" w:themeFillShade="BF"/>
+          </w:tcPr>
+          <w:p>
+            <w:pPr>
+              <w:rPr>
+                <w:b/>
+              </w:rPr>
+            </w:pPr>
+            <w:r>
+              <w:rPr>
+                <w:b/>
+              </w:rPr>
+              <w:t>Autor(en)</w:t>
+            </w:r>
+          </w:p>
+        </w:tc>
+        <w:tc>
+          <w:tcPr>
+            <w:tcW w:w="7195" w:type="dxa"/>
+          </w:tcPr>
+          <w:p>
+            <w:r>
+              <w:t>Kaan Erdogan</w:t>
+            </w:r>
+          </w:p>
+        </w:tc>
+      </w:tr>
+      <w:tr>
+        <w:tc>
+          <w:tcPr>
+            <w:tcW w:w="2093" w:type="dxa"/>
+            <w:shd w:val="clear" w:color="auto" w:fill="BFBFBF" w:themeFill="background1" w:themeFillShade="BF"/>
+          </w:tcPr>
+          <w:p>
+            <w:pPr>
+              <w:rPr>
+                <w:b/>
+              </w:rPr>
+            </w:pPr>
+            <w:r>
+              <w:rPr>
+                <w:b/>
+              </w:rPr>
+              <w:t>Abhängigkeiten zu anderen User Stories</w:t>
+            </w:r>
+          </w:p>
+        </w:tc>
+        <w:tc>
+          <w:tcPr>
+            <w:tcW w:w="7195" w:type="dxa"/>
+          </w:tcPr>
+          <w:p>
+            <w:r>
+              <w:rPr>
+                <w:highlight w:val="yellow"/>
+              </w:rPr>
+              <w:t>TBD</w:t>
             </w:r>
           </w:p>
         </w:tc>

</xml_diff>

<commit_message>
Rechtschreibfehler bei 014 korrigiert
</commit_message>
<xml_diff>
--- a/Dokumentation/User_Stories.docx
+++ b/Dokumentation/User_Stories.docx
@@ -1,10 +1,10 @@
 
 <file path=word/document.xml><?xml version="1.0" encoding="utf-8"?>
-<w:document xmlns:wpc="http://schemas.microsoft.com/office/word/2010/wordprocessingCanvas" xmlns:cx="http://schemas.microsoft.com/office/drawing/2014/chartex" xmlns:cx1="http://schemas.microsoft.com/office/drawing/2015/9/8/chartex" xmlns:cx2="http://schemas.microsoft.com/office/drawing/2015/10/21/chartex" xmlns:cx3="http://schemas.microsoft.com/office/drawing/2016/5/9/chartex" xmlns:cx4="http://schemas.microsoft.com/office/drawing/2016/5/10/chartex" xmlns:cx5="http://schemas.microsoft.com/office/drawing/2016/5/11/chartex" xmlns:cx6="http://schemas.microsoft.com/office/drawing/2016/5/12/chartex" xmlns:cx7="http://schemas.microsoft.com/office/drawing/2016/5/13/chartex" xmlns:cx8="http://schemas.microsoft.com/office/drawing/2016/5/14/chartex" xmlns:mc="http://schemas.openxmlformats.org/markup-compatibility/2006" xmlns:aink="http://schemas.microsoft.com/office/drawing/2016/ink" xmlns:am3d="http://schemas.microsoft.com/office/drawing/2017/model3d" xmlns:o="urn:schemas-microsoft-com:office:office" xmlns:r="http://schemas.openxmlformats.org/officeDocument/2006/relationships" xmlns:m="http://schemas.openxmlformats.org/officeDocument/2006/math" xmlns:v="urn:schemas-microsoft-com:vml" xmlns:wp14="http://schemas.microsoft.com/office/word/2010/wordprocessingDrawing" xmlns:wp="http://schemas.openxmlformats.org/drawingml/2006/wordprocessingDrawing" xmlns:w10="urn:schemas-microsoft-com:office:word" xmlns:w="http://schemas.openxmlformats.org/wordprocessingml/2006/main" xmlns:w14="http://schemas.microsoft.com/office/word/2010/wordml" xmlns:w15="http://schemas.microsoft.com/office/word/2012/wordml" xmlns:w16cid="http://schemas.microsoft.com/office/word/2016/wordml/cid" xmlns:w16se="http://schemas.microsoft.com/office/word/2015/wordml/symex" xmlns:wpg="http://schemas.microsoft.com/office/word/2010/wordprocessingGroup" xmlns:wpi="http://schemas.microsoft.com/office/word/2010/wordprocessingInk" xmlns:wne="http://schemas.microsoft.com/office/word/2006/wordml" xmlns:wps="http://schemas.microsoft.com/office/word/2010/wordprocessingShape" mc:Ignorable="w14 w15 w16se w16cid wp14">
+<w:document xmlns:wpc="http://schemas.microsoft.com/office/word/2010/wordprocessingCanvas" xmlns:cx="http://schemas.microsoft.com/office/drawing/2014/chartex" xmlns:cx1="http://schemas.microsoft.com/office/drawing/2015/9/8/chartex" xmlns:mc="http://schemas.openxmlformats.org/markup-compatibility/2006" xmlns:o="urn:schemas-microsoft-com:office:office" xmlns:r="http://schemas.openxmlformats.org/officeDocument/2006/relationships" xmlns:m="http://schemas.openxmlformats.org/officeDocument/2006/math" xmlns:v="urn:schemas-microsoft-com:vml" xmlns:wp14="http://schemas.microsoft.com/office/word/2010/wordprocessingDrawing" xmlns:wp="http://schemas.openxmlformats.org/drawingml/2006/wordprocessingDrawing" xmlns:w10="urn:schemas-microsoft-com:office:word" xmlns:w="http://schemas.openxmlformats.org/wordprocessingml/2006/main" xmlns:w14="http://schemas.microsoft.com/office/word/2010/wordml" xmlns:w15="http://schemas.microsoft.com/office/word/2012/wordml" xmlns:w16se="http://schemas.microsoft.com/office/word/2015/wordml/symex" xmlns:wpg="http://schemas.microsoft.com/office/word/2010/wordprocessingGroup" xmlns:wpi="http://schemas.microsoft.com/office/word/2010/wordprocessingInk" xmlns:wne="http://schemas.microsoft.com/office/word/2006/wordml" xmlns:wps="http://schemas.microsoft.com/office/word/2010/wordprocessingShape" mc:Ignorable="w14 w15 w16se wp14">
   <w:body>
     <w:p>
       <w:pPr>
-        <w:pStyle w:val="berschrift6"/>
+        <w:pStyle w:val="Heading6"/>
         <w:numPr>
           <w:ilvl w:val="0"/>
           <w:numId w:val="7"/>
@@ -27,7 +27,7 @@
     <w:p/>
     <w:tbl>
       <w:tblPr>
-        <w:tblStyle w:val="Tabellenraster"/>
+        <w:tblStyle w:val="TableGrid"/>
         <w:tblW w:w="0" w:type="auto"/>
         <w:tblLook w:val="04A0" w:firstRow="1" w:lastRow="0" w:firstColumn="1" w:lastColumn="0" w:noHBand="0" w:noVBand="1"/>
       </w:tblPr>
@@ -259,7 +259,7 @@
     <w:p/>
     <w:tbl>
       <w:tblPr>
-        <w:tblStyle w:val="Tabellenraster"/>
+        <w:tblStyle w:val="TableGrid"/>
         <w:tblW w:w="0" w:type="auto"/>
         <w:tblLook w:val="04A0" w:firstRow="1" w:lastRow="0" w:firstColumn="1" w:lastColumn="0" w:noHBand="0" w:noVBand="1"/>
       </w:tblPr>
@@ -491,7 +491,7 @@
     <w:p/>
     <w:tbl>
       <w:tblPr>
-        <w:tblStyle w:val="Tabellenraster"/>
+        <w:tblStyle w:val="TableGrid"/>
         <w:tblW w:w="0" w:type="auto"/>
         <w:tblLook w:val="04A0" w:firstRow="1" w:lastRow="0" w:firstColumn="1" w:lastColumn="0" w:noHBand="0" w:noVBand="1"/>
       </w:tblPr>
@@ -723,7 +723,7 @@
     <w:p/>
     <w:tbl>
       <w:tblPr>
-        <w:tblStyle w:val="Tabellenraster"/>
+        <w:tblStyle w:val="TableGrid"/>
         <w:tblW w:w="0" w:type="auto"/>
         <w:tblLook w:val="04A0" w:firstRow="1" w:lastRow="0" w:firstColumn="1" w:lastColumn="0" w:noHBand="0" w:noVBand="1"/>
       </w:tblPr>
@@ -961,7 +961,7 @@
     <w:p/>
     <w:tbl>
       <w:tblPr>
-        <w:tblStyle w:val="Tabellenraster"/>
+        <w:tblStyle w:val="TableGrid"/>
         <w:tblW w:w="0" w:type="auto"/>
         <w:tblLook w:val="04A0" w:firstRow="1" w:lastRow="0" w:firstColumn="1" w:lastColumn="0" w:noHBand="0" w:noVBand="1"/>
       </w:tblPr>
@@ -1206,7 +1206,7 @@
     <w:p/>
     <w:tbl>
       <w:tblPr>
-        <w:tblStyle w:val="Tabellenraster"/>
+        <w:tblStyle w:val="TableGrid"/>
         <w:tblW w:w="0" w:type="auto"/>
         <w:tblLook w:val="04A0" w:firstRow="1" w:lastRow="0" w:firstColumn="1" w:lastColumn="0" w:noHBand="0" w:noVBand="1"/>
       </w:tblPr>
@@ -1441,7 +1441,7 @@
     <w:p/>
     <w:tbl>
       <w:tblPr>
-        <w:tblStyle w:val="Tabellenraster"/>
+        <w:tblStyle w:val="TableGrid"/>
         <w:tblW w:w="0" w:type="auto"/>
         <w:tblLook w:val="04A0" w:firstRow="1" w:lastRow="0" w:firstColumn="1" w:lastColumn="0" w:noHBand="0" w:noVBand="1"/>
       </w:tblPr>
@@ -1682,7 +1682,7 @@
     <w:p/>
     <w:tbl>
       <w:tblPr>
-        <w:tblStyle w:val="Tabellenraster"/>
+        <w:tblStyle w:val="TableGrid"/>
         <w:tblW w:w="0" w:type="auto"/>
         <w:tblLook w:val="04A0" w:firstRow="1" w:lastRow="0" w:firstColumn="1" w:lastColumn="0" w:noHBand="0" w:noVBand="1"/>
       </w:tblPr>
@@ -1919,7 +1919,7 @@
     <w:p/>
     <w:tbl>
       <w:tblPr>
-        <w:tblStyle w:val="Tabellenraster"/>
+        <w:tblStyle w:val="TableGrid"/>
         <w:tblW w:w="0" w:type="auto"/>
         <w:tblLook w:val="04A0" w:firstRow="1" w:lastRow="0" w:firstColumn="1" w:lastColumn="0" w:noHBand="0" w:noVBand="1"/>
       </w:tblPr>
@@ -2155,7 +2155,7 @@
     <w:p/>
     <w:tbl>
       <w:tblPr>
-        <w:tblStyle w:val="Tabellenraster"/>
+        <w:tblStyle w:val="TableGrid"/>
         <w:tblW w:w="0" w:type="auto"/>
         <w:tblLook w:val="04A0" w:firstRow="1" w:lastRow="0" w:firstColumn="1" w:lastColumn="0" w:noHBand="0" w:noVBand="1"/>
       </w:tblPr>
@@ -2390,7 +2390,7 @@
     <w:p/>
     <w:tbl>
       <w:tblPr>
-        <w:tblStyle w:val="Tabellenraster"/>
+        <w:tblStyle w:val="TableGrid"/>
         <w:tblW w:w="0" w:type="auto"/>
         <w:tblLook w:val="04A0" w:firstRow="1" w:lastRow="0" w:firstColumn="1" w:lastColumn="0" w:noHBand="0" w:noVBand="1"/>
       </w:tblPr>
@@ -2628,7 +2628,7 @@
     <w:p/>
     <w:tbl>
       <w:tblPr>
-        <w:tblStyle w:val="Tabellenraster"/>
+        <w:tblStyle w:val="TableGrid"/>
         <w:tblW w:w="0" w:type="auto"/>
         <w:tblLook w:val="04A0" w:firstRow="1" w:lastRow="0" w:firstColumn="1" w:lastColumn="0" w:noHBand="0" w:noVBand="1"/>
       </w:tblPr>
@@ -2868,7 +2868,7 @@
     <w:p/>
     <w:tbl>
       <w:tblPr>
-        <w:tblStyle w:val="Tabellenraster"/>
+        <w:tblStyle w:val="TableGrid"/>
         <w:tblW w:w="0" w:type="auto"/>
         <w:tblLook w:val="04A0" w:firstRow="1" w:lastRow="0" w:firstColumn="1" w:lastColumn="0" w:noHBand="0" w:noVBand="1"/>
       </w:tblPr>
@@ -2906,10 +2906,7 @@
           </w:tcPr>
           <w:p>
             <w:r>
-              <w:t>01</w:t>
-            </w:r>
-            <w:r>
-              <w:t>4</w:t>
+              <w:t>014</w:t>
             </w:r>
           </w:p>
         </w:tc>
@@ -2940,13 +2937,16 @@
           </w:tcPr>
           <w:p>
             <w:r>
-              <w:t xml:space="preserve">Als Betreuer möchte </w:t>
-            </w:r>
-            <w:r>
-              <w:t>mich im System anmelden können, um die Sicherheit zu erhöhen.</w:t>
+              <w:t>Als Betreuer möchte</w:t>
+            </w:r>
+            <w:r>
+              <w:t xml:space="preserve"> ich</w:t>
             </w:r>
             <w:bookmarkStart w:id="1" w:name="_GoBack"/>
             <w:bookmarkEnd w:id="1"/>
+            <w:r>
+              <w:t xml:space="preserve"> mich im System anmelden können, um die Sicherheit zu erhöhen.</w:t>
+            </w:r>
           </w:p>
         </w:tc>
       </w:tr>
@@ -3121,7 +3121,7 @@
 </file>
 
 <file path=word/endnotes.xml><?xml version="1.0" encoding="utf-8"?>
-<w:endnotes xmlns:wpc="http://schemas.microsoft.com/office/word/2010/wordprocessingCanvas" xmlns:cx="http://schemas.microsoft.com/office/drawing/2014/chartex" xmlns:cx1="http://schemas.microsoft.com/office/drawing/2015/9/8/chartex" xmlns:cx2="http://schemas.microsoft.com/office/drawing/2015/10/21/chartex" xmlns:cx3="http://schemas.microsoft.com/office/drawing/2016/5/9/chartex" xmlns:cx4="http://schemas.microsoft.com/office/drawing/2016/5/10/chartex" xmlns:cx5="http://schemas.microsoft.com/office/drawing/2016/5/11/chartex" xmlns:cx6="http://schemas.microsoft.com/office/drawing/2016/5/12/chartex" xmlns:cx7="http://schemas.microsoft.com/office/drawing/2016/5/13/chartex" xmlns:cx8="http://schemas.microsoft.com/office/drawing/2016/5/14/chartex" xmlns:mc="http://schemas.openxmlformats.org/markup-compatibility/2006" xmlns:aink="http://schemas.microsoft.com/office/drawing/2016/ink" xmlns:am3d="http://schemas.microsoft.com/office/drawing/2017/model3d" xmlns:o="urn:schemas-microsoft-com:office:office" xmlns:r="http://schemas.openxmlformats.org/officeDocument/2006/relationships" xmlns:m="http://schemas.openxmlformats.org/officeDocument/2006/math" xmlns:v="urn:schemas-microsoft-com:vml" xmlns:wp14="http://schemas.microsoft.com/office/word/2010/wordprocessingDrawing" xmlns:wp="http://schemas.openxmlformats.org/drawingml/2006/wordprocessingDrawing" xmlns:w10="urn:schemas-microsoft-com:office:word" xmlns:w="http://schemas.openxmlformats.org/wordprocessingml/2006/main" xmlns:w14="http://schemas.microsoft.com/office/word/2010/wordml" xmlns:w15="http://schemas.microsoft.com/office/word/2012/wordml" xmlns:w16cid="http://schemas.microsoft.com/office/word/2016/wordml/cid" xmlns:w16se="http://schemas.microsoft.com/office/word/2015/wordml/symex" xmlns:wpg="http://schemas.microsoft.com/office/word/2010/wordprocessingGroup" xmlns:wpi="http://schemas.microsoft.com/office/word/2010/wordprocessingInk" xmlns:wne="http://schemas.microsoft.com/office/word/2006/wordml" xmlns:wps="http://schemas.microsoft.com/office/word/2010/wordprocessingShape" mc:Ignorable="w14 w15 w16se w16cid wp14">
+<w:endnotes xmlns:wpc="http://schemas.microsoft.com/office/word/2010/wordprocessingCanvas" xmlns:cx="http://schemas.microsoft.com/office/drawing/2014/chartex" xmlns:cx1="http://schemas.microsoft.com/office/drawing/2015/9/8/chartex" xmlns:mc="http://schemas.openxmlformats.org/markup-compatibility/2006" xmlns:o="urn:schemas-microsoft-com:office:office" xmlns:r="http://schemas.openxmlformats.org/officeDocument/2006/relationships" xmlns:m="http://schemas.openxmlformats.org/officeDocument/2006/math" xmlns:v="urn:schemas-microsoft-com:vml" xmlns:wp14="http://schemas.microsoft.com/office/word/2010/wordprocessingDrawing" xmlns:wp="http://schemas.openxmlformats.org/drawingml/2006/wordprocessingDrawing" xmlns:w10="urn:schemas-microsoft-com:office:word" xmlns:w="http://schemas.openxmlformats.org/wordprocessingml/2006/main" xmlns:w14="http://schemas.microsoft.com/office/word/2010/wordml" xmlns:w15="http://schemas.microsoft.com/office/word/2012/wordml" xmlns:w16se="http://schemas.microsoft.com/office/word/2015/wordml/symex" xmlns:wpg="http://schemas.microsoft.com/office/word/2010/wordprocessingGroup" xmlns:wpi="http://schemas.microsoft.com/office/word/2010/wordprocessingInk" xmlns:wne="http://schemas.microsoft.com/office/word/2006/wordml" xmlns:wps="http://schemas.microsoft.com/office/word/2010/wordprocessingShape" mc:Ignorable="w14 w15 w16se wp14">
   <w:endnote w:type="separator" w:id="-1">
     <w:p>
       <w:pPr>
@@ -3146,7 +3146,7 @@
 </file>
 
 <file path=word/footnotes.xml><?xml version="1.0" encoding="utf-8"?>
-<w:footnotes xmlns:wpc="http://schemas.microsoft.com/office/word/2010/wordprocessingCanvas" xmlns:cx="http://schemas.microsoft.com/office/drawing/2014/chartex" xmlns:cx1="http://schemas.microsoft.com/office/drawing/2015/9/8/chartex" xmlns:cx2="http://schemas.microsoft.com/office/drawing/2015/10/21/chartex" xmlns:cx3="http://schemas.microsoft.com/office/drawing/2016/5/9/chartex" xmlns:cx4="http://schemas.microsoft.com/office/drawing/2016/5/10/chartex" xmlns:cx5="http://schemas.microsoft.com/office/drawing/2016/5/11/chartex" xmlns:cx6="http://schemas.microsoft.com/office/drawing/2016/5/12/chartex" xmlns:cx7="http://schemas.microsoft.com/office/drawing/2016/5/13/chartex" xmlns:cx8="http://schemas.microsoft.com/office/drawing/2016/5/14/chartex" xmlns:mc="http://schemas.openxmlformats.org/markup-compatibility/2006" xmlns:aink="http://schemas.microsoft.com/office/drawing/2016/ink" xmlns:am3d="http://schemas.microsoft.com/office/drawing/2017/model3d" xmlns:o="urn:schemas-microsoft-com:office:office" xmlns:r="http://schemas.openxmlformats.org/officeDocument/2006/relationships" xmlns:m="http://schemas.openxmlformats.org/officeDocument/2006/math" xmlns:v="urn:schemas-microsoft-com:vml" xmlns:wp14="http://schemas.microsoft.com/office/word/2010/wordprocessingDrawing" xmlns:wp="http://schemas.openxmlformats.org/drawingml/2006/wordprocessingDrawing" xmlns:w10="urn:schemas-microsoft-com:office:word" xmlns:w="http://schemas.openxmlformats.org/wordprocessingml/2006/main" xmlns:w14="http://schemas.microsoft.com/office/word/2010/wordml" xmlns:w15="http://schemas.microsoft.com/office/word/2012/wordml" xmlns:w16cid="http://schemas.microsoft.com/office/word/2016/wordml/cid" xmlns:w16se="http://schemas.microsoft.com/office/word/2015/wordml/symex" xmlns:wpg="http://schemas.microsoft.com/office/word/2010/wordprocessingGroup" xmlns:wpi="http://schemas.microsoft.com/office/word/2010/wordprocessingInk" xmlns:wne="http://schemas.microsoft.com/office/word/2006/wordml" xmlns:wps="http://schemas.microsoft.com/office/word/2010/wordprocessingShape" mc:Ignorable="w14 w15 w16se w16cid wp14">
+<w:footnotes xmlns:wpc="http://schemas.microsoft.com/office/word/2010/wordprocessingCanvas" xmlns:cx="http://schemas.microsoft.com/office/drawing/2014/chartex" xmlns:cx1="http://schemas.microsoft.com/office/drawing/2015/9/8/chartex" xmlns:mc="http://schemas.openxmlformats.org/markup-compatibility/2006" xmlns:o="urn:schemas-microsoft-com:office:office" xmlns:r="http://schemas.openxmlformats.org/officeDocument/2006/relationships" xmlns:m="http://schemas.openxmlformats.org/officeDocument/2006/math" xmlns:v="urn:schemas-microsoft-com:vml" xmlns:wp14="http://schemas.microsoft.com/office/word/2010/wordprocessingDrawing" xmlns:wp="http://schemas.openxmlformats.org/drawingml/2006/wordprocessingDrawing" xmlns:w10="urn:schemas-microsoft-com:office:word" xmlns:w="http://schemas.openxmlformats.org/wordprocessingml/2006/main" xmlns:w14="http://schemas.microsoft.com/office/word/2010/wordml" xmlns:w15="http://schemas.microsoft.com/office/word/2012/wordml" xmlns:w16se="http://schemas.microsoft.com/office/word/2015/wordml/symex" xmlns:wpg="http://schemas.microsoft.com/office/word/2010/wordprocessingGroup" xmlns:wpi="http://schemas.microsoft.com/office/word/2010/wordprocessingInk" xmlns:wne="http://schemas.microsoft.com/office/word/2006/wordml" xmlns:wps="http://schemas.microsoft.com/office/word/2010/wordprocessingShape" mc:Ignorable="w14 w15 w16se wp14">
   <w:footnote w:type="separator" w:id="-1">
     <w:p>
       <w:pPr>
@@ -3171,7 +3171,7 @@
 </file>
 
 <file path=word/numbering.xml><?xml version="1.0" encoding="utf-8"?>
-<w:numbering xmlns:wpc="http://schemas.microsoft.com/office/word/2010/wordprocessingCanvas" xmlns:cx="http://schemas.microsoft.com/office/drawing/2014/chartex" xmlns:cx1="http://schemas.microsoft.com/office/drawing/2015/9/8/chartex" xmlns:cx2="http://schemas.microsoft.com/office/drawing/2015/10/21/chartex" xmlns:cx3="http://schemas.microsoft.com/office/drawing/2016/5/9/chartex" xmlns:cx4="http://schemas.microsoft.com/office/drawing/2016/5/10/chartex" xmlns:cx5="http://schemas.microsoft.com/office/drawing/2016/5/11/chartex" xmlns:cx6="http://schemas.microsoft.com/office/drawing/2016/5/12/chartex" xmlns:cx7="http://schemas.microsoft.com/office/drawing/2016/5/13/chartex" xmlns:cx8="http://schemas.microsoft.com/office/drawing/2016/5/14/chartex" xmlns:mc="http://schemas.openxmlformats.org/markup-compatibility/2006" xmlns:aink="http://schemas.microsoft.com/office/drawing/2016/ink" xmlns:am3d="http://schemas.microsoft.com/office/drawing/2017/model3d" xmlns:o="urn:schemas-microsoft-com:office:office" xmlns:r="http://schemas.openxmlformats.org/officeDocument/2006/relationships" xmlns:m="http://schemas.openxmlformats.org/officeDocument/2006/math" xmlns:v="urn:schemas-microsoft-com:vml" xmlns:wp14="http://schemas.microsoft.com/office/word/2010/wordprocessingDrawing" xmlns:wp="http://schemas.openxmlformats.org/drawingml/2006/wordprocessingDrawing" xmlns:w10="urn:schemas-microsoft-com:office:word" xmlns:w="http://schemas.openxmlformats.org/wordprocessingml/2006/main" xmlns:w14="http://schemas.microsoft.com/office/word/2010/wordml" xmlns:w15="http://schemas.microsoft.com/office/word/2012/wordml" xmlns:w16cid="http://schemas.microsoft.com/office/word/2016/wordml/cid" xmlns:w16se="http://schemas.microsoft.com/office/word/2015/wordml/symex" xmlns:wpg="http://schemas.microsoft.com/office/word/2010/wordprocessingGroup" xmlns:wpi="http://schemas.microsoft.com/office/word/2010/wordprocessingInk" xmlns:wne="http://schemas.microsoft.com/office/word/2006/wordml" xmlns:wps="http://schemas.microsoft.com/office/word/2010/wordprocessingShape" mc:Ignorable="w14 w15 w16se w16cid wp14">
+<w:numbering xmlns:wpc="http://schemas.microsoft.com/office/word/2010/wordprocessingCanvas" xmlns:cx="http://schemas.microsoft.com/office/drawing/2014/chartex" xmlns:cx1="http://schemas.microsoft.com/office/drawing/2015/9/8/chartex" xmlns:mc="http://schemas.openxmlformats.org/markup-compatibility/2006" xmlns:o="urn:schemas-microsoft-com:office:office" xmlns:r="http://schemas.openxmlformats.org/officeDocument/2006/relationships" xmlns:m="http://schemas.openxmlformats.org/officeDocument/2006/math" xmlns:v="urn:schemas-microsoft-com:vml" xmlns:wp14="http://schemas.microsoft.com/office/word/2010/wordprocessingDrawing" xmlns:wp="http://schemas.openxmlformats.org/drawingml/2006/wordprocessingDrawing" xmlns:w10="urn:schemas-microsoft-com:office:word" xmlns:w="http://schemas.openxmlformats.org/wordprocessingml/2006/main" xmlns:w14="http://schemas.microsoft.com/office/word/2010/wordml" xmlns:w15="http://schemas.microsoft.com/office/word/2012/wordml" xmlns:w16se="http://schemas.microsoft.com/office/word/2015/wordml/symex" xmlns:wpg="http://schemas.microsoft.com/office/word/2010/wordprocessingGroup" xmlns:wpi="http://schemas.microsoft.com/office/word/2010/wordprocessingInk" xmlns:wne="http://schemas.microsoft.com/office/word/2006/wordml" xmlns:wps="http://schemas.microsoft.com/office/word/2010/wordprocessingShape" mc:Ignorable="w14 w15 w16se wp14">
   <w:abstractNum w:abstractNumId="0" w15:restartNumberingAfterBreak="0">
     <w:nsid w:val="1482775B"/>
     <w:multiLevelType w:val="multilevel"/>
@@ -3179,7 +3179,7 @@
     <w:lvl w:ilvl="0">
       <w:start w:val="1"/>
       <w:numFmt w:val="decimal"/>
-      <w:pStyle w:val="berschrift1"/>
+      <w:pStyle w:val="Heading1"/>
       <w:lvlText w:val="%1"/>
       <w:lvlJc w:val="left"/>
       <w:pPr>
@@ -3189,7 +3189,7 @@
     <w:lvl w:ilvl="1">
       <w:start w:val="1"/>
       <w:numFmt w:val="decimal"/>
-      <w:pStyle w:val="berschrift2"/>
+      <w:pStyle w:val="Heading2"/>
       <w:lvlText w:val="%1.%2"/>
       <w:lvlJc w:val="left"/>
       <w:pPr>
@@ -3199,7 +3199,7 @@
     <w:lvl w:ilvl="2">
       <w:start w:val="1"/>
       <w:numFmt w:val="decimal"/>
-      <w:pStyle w:val="berschrift3"/>
+      <w:pStyle w:val="Heading3"/>
       <w:lvlText w:val="%1.%2.%3"/>
       <w:lvlJc w:val="left"/>
       <w:pPr>
@@ -3209,7 +3209,7 @@
     <w:lvl w:ilvl="3">
       <w:start w:val="1"/>
       <w:numFmt w:val="decimal"/>
-      <w:pStyle w:val="berschrift4"/>
+      <w:pStyle w:val="Heading4"/>
       <w:lvlText w:val="%1.%2.%3.%4"/>
       <w:lvlJc w:val="left"/>
       <w:pPr>
@@ -3219,7 +3219,7 @@
     <w:lvl w:ilvl="4">
       <w:start w:val="1"/>
       <w:numFmt w:val="decimal"/>
-      <w:pStyle w:val="berschrift5"/>
+      <w:pStyle w:val="Heading5"/>
       <w:lvlText w:val="%1.%2.%3.%4.%5"/>
       <w:lvlJc w:val="left"/>
       <w:pPr>
@@ -3487,7 +3487,7 @@
 </file>
 
 <file path=word/styles.xml><?xml version="1.0" encoding="utf-8"?>
-<w:styles xmlns:mc="http://schemas.openxmlformats.org/markup-compatibility/2006" xmlns:r="http://schemas.openxmlformats.org/officeDocument/2006/relationships" xmlns:w="http://schemas.openxmlformats.org/wordprocessingml/2006/main" xmlns:w14="http://schemas.microsoft.com/office/word/2010/wordml" xmlns:w15="http://schemas.microsoft.com/office/word/2012/wordml" xmlns:w16cid="http://schemas.microsoft.com/office/word/2016/wordml/cid" xmlns:w16se="http://schemas.microsoft.com/office/word/2015/wordml/symex" mc:Ignorable="w14 w15 w16se w16cid">
+<w:styles xmlns:mc="http://schemas.openxmlformats.org/markup-compatibility/2006" xmlns:r="http://schemas.openxmlformats.org/officeDocument/2006/relationships" xmlns:w="http://schemas.openxmlformats.org/wordprocessingml/2006/main" xmlns:w14="http://schemas.microsoft.com/office/word/2010/wordml" xmlns:w15="http://schemas.microsoft.com/office/word/2012/wordml" xmlns:w16se="http://schemas.microsoft.com/office/word/2015/wordml/symex" mc:Ignorable="w14 w15 w16se">
   <w:docDefaults>
     <w:rPrDefault>
       <w:rPr>
@@ -3503,7 +3503,7 @@
       </w:pPr>
     </w:pPrDefault>
   </w:docDefaults>
-  <w:latentStyles w:defLockedState="0" w:defUIPriority="99" w:defSemiHidden="0" w:defUnhideWhenUsed="0" w:defQFormat="0" w:count="375">
+  <w:latentStyles w:defLockedState="0" w:defUIPriority="99" w:defSemiHidden="0" w:defUnhideWhenUsed="0" w:defQFormat="0" w:count="371">
     <w:lsdException w:name="Normal" w:uiPriority="0" w:qFormat="1"/>
     <w:lsdException w:name="heading 1" w:uiPriority="9"/>
     <w:lsdException w:name="heading 2" w:semiHidden="1" w:uiPriority="9" w:unhideWhenUsed="1"/>
@@ -3875,12 +3875,8 @@
     <w:lsdException w:name="List Table 5 Dark Accent 6" w:uiPriority="50"/>
     <w:lsdException w:name="List Table 6 Colorful Accent 6" w:uiPriority="51"/>
     <w:lsdException w:name="List Table 7 Colorful Accent 6" w:uiPriority="52"/>
-    <w:lsdException w:name="Mention" w:semiHidden="1" w:unhideWhenUsed="1"/>
-    <w:lsdException w:name="Smart Hyperlink" w:semiHidden="1" w:unhideWhenUsed="1"/>
-    <w:lsdException w:name="Hashtag" w:semiHidden="1" w:unhideWhenUsed="1"/>
-    <w:lsdException w:name="Unresolved Mention" w:semiHidden="1" w:unhideWhenUsed="1"/>
   </w:latentStyles>
-  <w:style w:type="paragraph" w:default="1" w:styleId="Standard">
+  <w:style w:type="paragraph" w:default="1" w:styleId="Normal">
     <w:name w:val="Normal"/>
     <w:qFormat/>
     <w:rsid w:val="00486A42"/>
@@ -3889,12 +3885,12 @@
       <w:lang w:eastAsia="en-US"/>
     </w:rPr>
   </w:style>
-  <w:style w:type="paragraph" w:styleId="berschrift1">
+  <w:style w:type="paragraph" w:styleId="Heading1">
     <w:name w:val="heading 1"/>
     <w:aliases w:val="konfidasÜberschrift 1"/>
-    <w:basedOn w:val="Standard"/>
-    <w:next w:val="Standard"/>
-    <w:link w:val="berschrift1Zchn"/>
+    <w:basedOn w:val="Normal"/>
+    <w:next w:val="Normal"/>
+    <w:link w:val="Heading1Char"/>
     <w:uiPriority w:val="9"/>
     <w:rsid w:val="00365CBF"/>
     <w:pPr>
@@ -3917,12 +3913,12 @@
       <w:szCs w:val="32"/>
     </w:rPr>
   </w:style>
-  <w:style w:type="paragraph" w:styleId="berschrift2">
+  <w:style w:type="paragraph" w:styleId="Heading2">
     <w:name w:val="heading 2"/>
     <w:aliases w:val="konfidasÜberschrift 2"/>
-    <w:basedOn w:val="Standard"/>
-    <w:next w:val="Standard"/>
-    <w:link w:val="berschrift2Zchn"/>
+    <w:basedOn w:val="Normal"/>
+    <w:next w:val="Normal"/>
+    <w:link w:val="Heading2Char"/>
     <w:uiPriority w:val="9"/>
     <w:unhideWhenUsed/>
     <w:rsid w:val="00365CBF"/>
@@ -3947,12 +3943,12 @@
       <w:lang w:val="en-US" w:eastAsia="ja-JP"/>
     </w:rPr>
   </w:style>
-  <w:style w:type="paragraph" w:styleId="berschrift3">
+  <w:style w:type="paragraph" w:styleId="Heading3">
     <w:name w:val="heading 3"/>
     <w:aliases w:val="kondifdasÜberschrift 3"/>
-    <w:basedOn w:val="Standard"/>
-    <w:next w:val="Standard"/>
-    <w:link w:val="berschrift3Zchn"/>
+    <w:basedOn w:val="Normal"/>
+    <w:next w:val="Normal"/>
+    <w:link w:val="Heading3Char"/>
     <w:uiPriority w:val="9"/>
     <w:unhideWhenUsed/>
     <w:rsid w:val="00365CBF"/>
@@ -3974,12 +3970,12 @@
       <w:lang w:val="en-US" w:eastAsia="ja-JP"/>
     </w:rPr>
   </w:style>
-  <w:style w:type="paragraph" w:styleId="berschrift4">
+  <w:style w:type="paragraph" w:styleId="Heading4">
     <w:name w:val="heading 4"/>
     <w:aliases w:val="konfidasÜberschrift 4"/>
-    <w:basedOn w:val="Standard"/>
-    <w:next w:val="Standard"/>
-    <w:link w:val="berschrift4Zchn"/>
+    <w:basedOn w:val="Normal"/>
+    <w:next w:val="Normal"/>
+    <w:link w:val="Heading4Char"/>
     <w:uiPriority w:val="9"/>
     <w:unhideWhenUsed/>
     <w:rsid w:val="00365CBF"/>
@@ -4004,12 +4000,12 @@
       <w:lang w:val="en-US" w:eastAsia="ja-JP"/>
     </w:rPr>
   </w:style>
-  <w:style w:type="paragraph" w:styleId="berschrift5">
+  <w:style w:type="paragraph" w:styleId="Heading5">
     <w:name w:val="heading 5"/>
     <w:aliases w:val="konfidasÜberschrift 5"/>
-    <w:basedOn w:val="Standard"/>
-    <w:next w:val="Standard"/>
-    <w:link w:val="berschrift5Zchn"/>
+    <w:basedOn w:val="Normal"/>
+    <w:next w:val="Normal"/>
+    <w:link w:val="Heading5Char"/>
     <w:uiPriority w:val="9"/>
     <w:unhideWhenUsed/>
     <w:rsid w:val="00365CBF"/>
@@ -4031,11 +4027,11 @@
       <w:lang w:val="en-US" w:eastAsia="ja-JP"/>
     </w:rPr>
   </w:style>
-  <w:style w:type="paragraph" w:styleId="berschrift6">
+  <w:style w:type="paragraph" w:styleId="Heading6">
     <w:name w:val="heading 6"/>
-    <w:basedOn w:val="Standard"/>
-    <w:next w:val="Standard"/>
-    <w:link w:val="berschrift6Zchn"/>
+    <w:basedOn w:val="Normal"/>
+    <w:next w:val="Normal"/>
+    <w:link w:val="Heading6Char"/>
     <w:uiPriority w:val="9"/>
     <w:unhideWhenUsed/>
     <w:qFormat/>
@@ -4052,13 +4048,13 @@
       <w:szCs w:val="20"/>
     </w:rPr>
   </w:style>
-  <w:style w:type="character" w:default="1" w:styleId="Absatz-Standardschriftart">
+  <w:style w:type="character" w:default="1" w:styleId="DefaultParagraphFont">
     <w:name w:val="Default Paragraph Font"/>
     <w:uiPriority w:val="1"/>
     <w:semiHidden/>
     <w:unhideWhenUsed/>
   </w:style>
-  <w:style w:type="table" w:default="1" w:styleId="NormaleTabelle">
+  <w:style w:type="table" w:default="1" w:styleId="TableNormal">
     <w:name w:val="Normal Table"/>
     <w:uiPriority w:val="99"/>
     <w:semiHidden/>
@@ -4073,14 +4069,14 @@
       </w:tblCellMar>
     </w:tblPr>
   </w:style>
-  <w:style w:type="numbering" w:default="1" w:styleId="KeineListe">
+  <w:style w:type="numbering" w:default="1" w:styleId="NoList">
     <w:name w:val="No List"/>
     <w:uiPriority w:val="99"/>
     <w:semiHidden/>
     <w:unhideWhenUsed/>
   </w:style>
-  <w:style w:type="table" w:customStyle="1" w:styleId="TableNormal">
-    <w:name w:val="Table Normal"/>
+  <w:style w:type="table" w:customStyle="1" w:styleId="TableNormal1">
+    <w:name w:val="Table Normal1"/>
     <w:rsid w:val="00365CBF"/>
     <w:pPr>
       <w:spacing w:after="120" w:line="240" w:lineRule="auto"/>
@@ -4101,7 +4097,7 @@
   </w:style>
   <w:style w:type="table" w:customStyle="1" w:styleId="1">
     <w:name w:val="1"/>
-    <w:basedOn w:val="TableNormal"/>
+    <w:basedOn w:val="TableNormal1"/>
     <w:rsid w:val="00365CBF"/>
     <w:pPr>
       <w:spacing w:after="0"/>
@@ -4117,7 +4113,7 @@
   </w:style>
   <w:style w:type="table" w:customStyle="1" w:styleId="2">
     <w:name w:val="2"/>
-    <w:basedOn w:val="TableNormal"/>
+    <w:basedOn w:val="TableNormal1"/>
     <w:rsid w:val="00365CBF"/>
     <w:pPr>
       <w:spacing w:after="0"/>
@@ -4133,7 +4129,7 @@
   </w:style>
   <w:style w:type="table" w:customStyle="1" w:styleId="3">
     <w:name w:val="3"/>
-    <w:basedOn w:val="TableNormal"/>
+    <w:basedOn w:val="TableNormal1"/>
     <w:rsid w:val="00365CBF"/>
     <w:tblPr>
       <w:tblStyleRowBandSize w:val="1"/>
@@ -4148,7 +4144,7 @@
   </w:style>
   <w:style w:type="table" w:customStyle="1" w:styleId="4">
     <w:name w:val="4"/>
-    <w:basedOn w:val="TableNormal"/>
+    <w:basedOn w:val="TableNormal1"/>
     <w:rsid w:val="00365CBF"/>
     <w:tblPr>
       <w:tblStyleRowBandSize w:val="1"/>
@@ -4163,7 +4159,7 @@
   </w:style>
   <w:style w:type="table" w:customStyle="1" w:styleId="5">
     <w:name w:val="5"/>
-    <w:basedOn w:val="TableNormal"/>
+    <w:basedOn w:val="TableNormal1"/>
     <w:rsid w:val="00365CBF"/>
     <w:pPr>
       <w:spacing w:after="0"/>
@@ -4179,13 +4175,13 @@
   </w:style>
   <w:style w:type="character" w:customStyle="1" w:styleId="apple-converted-space">
     <w:name w:val="apple-converted-space"/>
-    <w:basedOn w:val="Absatz-Standardschriftart"/>
-    <w:rsid w:val="00365CBF"/>
-  </w:style>
-  <w:style w:type="paragraph" w:styleId="Beschriftung">
+    <w:basedOn w:val="DefaultParagraphFont"/>
+    <w:rsid w:val="00365CBF"/>
+  </w:style>
+  <w:style w:type="paragraph" w:styleId="Caption">
     <w:name w:val="caption"/>
-    <w:basedOn w:val="Standard"/>
-    <w:next w:val="Standard"/>
+    <w:basedOn w:val="Normal"/>
+    <w:next w:val="Normal"/>
     <w:uiPriority w:val="35"/>
     <w:unhideWhenUsed/>
     <w:qFormat/>
@@ -4202,9 +4198,9 @@
       <w:szCs w:val="20"/>
     </w:rPr>
   </w:style>
-  <w:style w:type="character" w:styleId="BesuchterLink">
+  <w:style w:type="character" w:styleId="FollowedHyperlink">
     <w:name w:val="FollowedHyperlink"/>
-    <w:basedOn w:val="Absatz-Standardschriftart"/>
+    <w:basedOn w:val="DefaultParagraphFont"/>
     <w:uiPriority w:val="99"/>
     <w:semiHidden/>
     <w:unhideWhenUsed/>
@@ -4214,10 +4210,10 @@
       <w:u w:val="single"/>
     </w:rPr>
   </w:style>
-  <w:style w:type="paragraph" w:styleId="Dokumentstruktur">
+  <w:style w:type="paragraph" w:styleId="DocumentMap">
     <w:name w:val="Document Map"/>
-    <w:basedOn w:val="Standard"/>
-    <w:link w:val="DokumentstrukturZchn"/>
+    <w:basedOn w:val="Normal"/>
+    <w:link w:val="DocumentMapChar"/>
     <w:uiPriority w:val="99"/>
     <w:semiHidden/>
     <w:unhideWhenUsed/>
@@ -4231,10 +4227,10 @@
       <w:szCs w:val="24"/>
     </w:rPr>
   </w:style>
-  <w:style w:type="character" w:customStyle="1" w:styleId="DokumentstrukturZchn">
-    <w:name w:val="Dokumentstruktur Zchn"/>
-    <w:basedOn w:val="Absatz-Standardschriftart"/>
-    <w:link w:val="Dokumentstruktur"/>
+  <w:style w:type="character" w:customStyle="1" w:styleId="DocumentMapChar">
+    <w:name w:val="Document Map Char"/>
+    <w:basedOn w:val="DefaultParagraphFont"/>
+    <w:link w:val="DocumentMap"/>
     <w:uiPriority w:val="99"/>
     <w:semiHidden/>
     <w:rsid w:val="00365CBF"/>
@@ -4245,10 +4241,10 @@
       <w:lang w:val="en-GB" w:eastAsia="de-DE"/>
     </w:rPr>
   </w:style>
-  <w:style w:type="paragraph" w:styleId="Funotentext">
+  <w:style w:type="paragraph" w:styleId="FootnoteText">
     <w:name w:val="footnote text"/>
-    <w:basedOn w:val="Standard"/>
-    <w:link w:val="FunotentextZchn"/>
+    <w:basedOn w:val="Normal"/>
+    <w:link w:val="FootnoteTextChar"/>
     <w:uiPriority w:val="99"/>
     <w:unhideWhenUsed/>
     <w:rsid w:val="00365CBF"/>
@@ -4260,10 +4256,10 @@
       <w:szCs w:val="24"/>
     </w:rPr>
   </w:style>
-  <w:style w:type="character" w:customStyle="1" w:styleId="FunotentextZchn">
-    <w:name w:val="Fußnotentext Zchn"/>
-    <w:basedOn w:val="Absatz-Standardschriftart"/>
-    <w:link w:val="Funotentext"/>
+  <w:style w:type="character" w:customStyle="1" w:styleId="FootnoteTextChar">
+    <w:name w:val="Footnote Text Char"/>
+    <w:basedOn w:val="DefaultParagraphFont"/>
+    <w:link w:val="FootnoteText"/>
     <w:uiPriority w:val="99"/>
     <w:rsid w:val="00365CBF"/>
     <w:rPr>
@@ -4273,9 +4269,9 @@
       <w:lang w:val="en-GB" w:eastAsia="de-DE"/>
     </w:rPr>
   </w:style>
-  <w:style w:type="character" w:styleId="Funotenzeichen">
+  <w:style w:type="character" w:styleId="FootnoteReference">
     <w:name w:val="footnote reference"/>
-    <w:basedOn w:val="Absatz-Standardschriftart"/>
+    <w:basedOn w:val="DefaultParagraphFont"/>
     <w:uiPriority w:val="99"/>
     <w:unhideWhenUsed/>
     <w:rsid w:val="00365CBF"/>
@@ -4283,10 +4279,10 @@
       <w:vertAlign w:val="superscript"/>
     </w:rPr>
   </w:style>
-  <w:style w:type="paragraph" w:styleId="Fuzeile">
+  <w:style w:type="paragraph" w:styleId="Footer">
     <w:name w:val="footer"/>
-    <w:basedOn w:val="Standard"/>
-    <w:link w:val="FuzeileZchn"/>
+    <w:basedOn w:val="Normal"/>
+    <w:link w:val="FooterChar"/>
     <w:uiPriority w:val="99"/>
     <w:unhideWhenUsed/>
     <w:rsid w:val="00365CBF"/>
@@ -4298,10 +4294,10 @@
       <w:spacing w:after="0"/>
     </w:pPr>
   </w:style>
-  <w:style w:type="character" w:customStyle="1" w:styleId="FuzeileZchn">
-    <w:name w:val="Fußzeile Zchn"/>
-    <w:basedOn w:val="Absatz-Standardschriftart"/>
-    <w:link w:val="Fuzeile"/>
+  <w:style w:type="character" w:customStyle="1" w:styleId="FooterChar">
+    <w:name w:val="Footer Char"/>
+    <w:basedOn w:val="DefaultParagraphFont"/>
+    <w:link w:val="Footer"/>
     <w:uiPriority w:val="99"/>
     <w:rsid w:val="00365CBF"/>
     <w:rPr>
@@ -4311,7 +4307,7 @@
   </w:style>
   <w:style w:type="character" w:styleId="HTMLCode">
     <w:name w:val="HTML Code"/>
-    <w:basedOn w:val="Absatz-Standardschriftart"/>
+    <w:basedOn w:val="DefaultParagraphFont"/>
     <w:uiPriority w:val="99"/>
     <w:semiHidden/>
     <w:unhideWhenUsed/>
@@ -4322,10 +4318,10 @@
       <w:szCs w:val="20"/>
     </w:rPr>
   </w:style>
-  <w:style w:type="paragraph" w:styleId="HTMLVorformatiert">
+  <w:style w:type="paragraph" w:styleId="HTMLPreformatted">
     <w:name w:val="HTML Preformatted"/>
-    <w:basedOn w:val="Standard"/>
-    <w:link w:val="HTMLVorformatiertZchn"/>
+    <w:basedOn w:val="Normal"/>
+    <w:link w:val="HTMLPreformattedChar"/>
     <w:uiPriority w:val="99"/>
     <w:semiHidden/>
     <w:unhideWhenUsed/>
@@ -4357,10 +4353,10 @@
       <w:szCs w:val="20"/>
     </w:rPr>
   </w:style>
-  <w:style w:type="character" w:customStyle="1" w:styleId="HTMLVorformatiertZchn">
-    <w:name w:val="HTML Vorformatiert Zchn"/>
-    <w:basedOn w:val="Absatz-Standardschriftart"/>
-    <w:link w:val="HTMLVorformatiert"/>
+  <w:style w:type="character" w:customStyle="1" w:styleId="HTMLPreformattedChar">
+    <w:name w:val="HTML Preformatted Char"/>
+    <w:basedOn w:val="DefaultParagraphFont"/>
+    <w:link w:val="HTMLPreformatted"/>
     <w:uiPriority w:val="99"/>
     <w:semiHidden/>
     <w:rsid w:val="00365CBF"/>
@@ -4373,7 +4369,7 @@
   </w:style>
   <w:style w:type="character" w:styleId="Hyperlink">
     <w:name w:val="Hyperlink"/>
-    <w:basedOn w:val="Absatz-Standardschriftart"/>
+    <w:basedOn w:val="DefaultParagraphFont"/>
     <w:uiPriority w:val="99"/>
     <w:unhideWhenUsed/>
     <w:rsid w:val="00365CBF"/>
@@ -4382,10 +4378,10 @@
       <w:u w:val="single"/>
     </w:rPr>
   </w:style>
-  <w:style w:type="paragraph" w:styleId="Kommentartext">
+  <w:style w:type="paragraph" w:styleId="CommentText">
     <w:name w:val="annotation text"/>
-    <w:basedOn w:val="Standard"/>
-    <w:link w:val="KommentartextZchn"/>
+    <w:basedOn w:val="Normal"/>
+    <w:link w:val="CommentTextChar"/>
     <w:semiHidden/>
     <w:unhideWhenUsed/>
     <w:rsid w:val="00365CBF"/>
@@ -4394,10 +4390,10 @@
       <w:szCs w:val="24"/>
     </w:rPr>
   </w:style>
-  <w:style w:type="character" w:customStyle="1" w:styleId="KommentartextZchn">
-    <w:name w:val="Kommentartext Zchn"/>
-    <w:basedOn w:val="Absatz-Standardschriftart"/>
-    <w:link w:val="Kommentartext"/>
+  <w:style w:type="character" w:customStyle="1" w:styleId="CommentTextChar">
+    <w:name w:val="Comment Text Char"/>
+    <w:basedOn w:val="DefaultParagraphFont"/>
+    <w:link w:val="CommentText"/>
     <w:semiHidden/>
     <w:rsid w:val="00365CBF"/>
     <w:rPr>
@@ -4407,11 +4403,11 @@
       <w:lang w:val="en-GB" w:eastAsia="de-DE"/>
     </w:rPr>
   </w:style>
-  <w:style w:type="paragraph" w:styleId="Kommentarthema">
+  <w:style w:type="paragraph" w:styleId="CommentSubject">
     <w:name w:val="annotation subject"/>
-    <w:basedOn w:val="Kommentartext"/>
-    <w:next w:val="Kommentartext"/>
-    <w:link w:val="KommentarthemaZchn"/>
+    <w:basedOn w:val="CommentText"/>
+    <w:next w:val="CommentText"/>
+    <w:link w:val="CommentSubjectChar"/>
     <w:uiPriority w:val="99"/>
     <w:semiHidden/>
     <w:unhideWhenUsed/>
@@ -4423,10 +4419,10 @@
       <w:szCs w:val="20"/>
     </w:rPr>
   </w:style>
-  <w:style w:type="character" w:customStyle="1" w:styleId="KommentarthemaZchn">
-    <w:name w:val="Kommentarthema Zchn"/>
-    <w:basedOn w:val="KommentartextZchn"/>
-    <w:link w:val="Kommentarthema"/>
+  <w:style w:type="character" w:customStyle="1" w:styleId="CommentSubjectChar">
+    <w:name w:val="Comment Subject Char"/>
+    <w:basedOn w:val="CommentTextChar"/>
+    <w:link w:val="CommentSubject"/>
     <w:uiPriority w:val="99"/>
     <w:semiHidden/>
     <w:rsid w:val="00365CBF"/>
@@ -4439,9 +4435,9 @@
       <w:lang w:val="en-GB" w:eastAsia="de-DE"/>
     </w:rPr>
   </w:style>
-  <w:style w:type="character" w:styleId="Kommentarzeichen">
+  <w:style w:type="character" w:styleId="CommentReference">
     <w:name w:val="annotation reference"/>
-    <w:basedOn w:val="Absatz-Standardschriftart"/>
+    <w:basedOn w:val="DefaultParagraphFont"/>
     <w:uiPriority w:val="99"/>
     <w:semiHidden/>
     <w:unhideWhenUsed/>
@@ -4451,10 +4447,10 @@
       <w:szCs w:val="18"/>
     </w:rPr>
   </w:style>
-  <w:style w:type="paragraph" w:styleId="Kopfzeile">
+  <w:style w:type="paragraph" w:styleId="Header">
     <w:name w:val="header"/>
-    <w:basedOn w:val="Standard"/>
-    <w:link w:val="KopfzeileZchn"/>
+    <w:basedOn w:val="Normal"/>
+    <w:link w:val="HeaderChar"/>
     <w:unhideWhenUsed/>
     <w:rsid w:val="00365CBF"/>
     <w:pPr>
@@ -4465,10 +4461,10 @@
       <w:spacing w:after="0"/>
     </w:pPr>
   </w:style>
-  <w:style w:type="character" w:customStyle="1" w:styleId="KopfzeileZchn">
-    <w:name w:val="Kopfzeile Zchn"/>
-    <w:basedOn w:val="Absatz-Standardschriftart"/>
-    <w:link w:val="Kopfzeile"/>
+  <w:style w:type="character" w:customStyle="1" w:styleId="HeaderChar">
+    <w:name w:val="Header Char"/>
+    <w:basedOn w:val="DefaultParagraphFont"/>
+    <w:link w:val="Header"/>
     <w:rsid w:val="00365CBF"/>
     <w:rPr>
       <w:rFonts w:ascii="Equity Text B" w:eastAsiaTheme="minorHAnsi" w:hAnsi="Equity Text B" w:cs="Times New Roman"/>
@@ -4477,7 +4473,7 @@
   </w:style>
   <w:style w:type="paragraph" w:customStyle="1" w:styleId="konfidasSFRheading">
     <w:name w:val="konfidasSFRheading"/>
-    <w:basedOn w:val="Kopfzeile"/>
+    <w:basedOn w:val="Header"/>
     <w:rsid w:val="00365CBF"/>
     <w:pPr>
       <w:tabs>
@@ -4492,7 +4488,7 @@
   </w:style>
   <w:style w:type="paragraph" w:customStyle="1" w:styleId="konfidasStandard">
     <w:name w:val="konfidasStandard"/>
-    <w:basedOn w:val="Standard"/>
+    <w:basedOn w:val="Normal"/>
     <w:rsid w:val="00365CBF"/>
   </w:style>
   <w:style w:type="paragraph" w:customStyle="1" w:styleId="konfidasSFRtext">
@@ -4503,9 +4499,9 @@
       <w:rFonts w:ascii="Clear Sans" w:hAnsi="Clear Sans"/>
     </w:rPr>
   </w:style>
-  <w:style w:type="paragraph" w:styleId="Listenabsatz">
+  <w:style w:type="paragraph" w:styleId="ListParagraph">
     <w:name w:val="List Paragraph"/>
-    <w:basedOn w:val="Standard"/>
+    <w:basedOn w:val="Normal"/>
     <w:uiPriority w:val="34"/>
     <w:qFormat/>
     <w:rsid w:val="00365CBF"/>
@@ -4516,7 +4512,7 @@
   </w:style>
   <w:style w:type="paragraph" w:customStyle="1" w:styleId="p1">
     <w:name w:val="p1"/>
-    <w:basedOn w:val="Standard"/>
+    <w:basedOn w:val="Normal"/>
     <w:rsid w:val="00365CBF"/>
     <w:pPr>
       <w:shd w:val="clear" w:color="auto" w:fill="FFFFFF"/>
@@ -4529,10 +4525,10 @@
       <w:szCs w:val="17"/>
     </w:rPr>
   </w:style>
-  <w:style w:type="paragraph" w:styleId="Sprechblasentext">
+  <w:style w:type="paragraph" w:styleId="BalloonText">
     <w:name w:val="Balloon Text"/>
-    <w:basedOn w:val="Standard"/>
-    <w:link w:val="SprechblasentextZchn"/>
+    <w:basedOn w:val="Normal"/>
+    <w:link w:val="BalloonTextChar"/>
     <w:uiPriority w:val="99"/>
     <w:semiHidden/>
     <w:unhideWhenUsed/>
@@ -4546,10 +4542,10 @@
       <w:szCs w:val="18"/>
     </w:rPr>
   </w:style>
-  <w:style w:type="character" w:customStyle="1" w:styleId="SprechblasentextZchn">
-    <w:name w:val="Sprechblasentext Zchn"/>
-    <w:basedOn w:val="Absatz-Standardschriftart"/>
-    <w:link w:val="Sprechblasentext"/>
+  <w:style w:type="character" w:customStyle="1" w:styleId="BalloonTextChar">
+    <w:name w:val="Balloon Text Char"/>
+    <w:basedOn w:val="DefaultParagraphFont"/>
+    <w:link w:val="BalloonText"/>
     <w:uiPriority w:val="99"/>
     <w:semiHidden/>
     <w:rsid w:val="00365CBF"/>
@@ -4560,9 +4556,9 @@
       <w:lang w:val="en-GB" w:eastAsia="de-DE"/>
     </w:rPr>
   </w:style>
-  <w:style w:type="paragraph" w:styleId="StandardWeb">
+  <w:style w:type="paragraph" w:styleId="NormalWeb">
     <w:name w:val="Normal (Web)"/>
-    <w:basedOn w:val="Standard"/>
+    <w:basedOn w:val="Normal"/>
     <w:uiPriority w:val="99"/>
     <w:semiHidden/>
     <w:unhideWhenUsed/>
@@ -4576,9 +4572,9 @@
       <w:szCs w:val="24"/>
     </w:rPr>
   </w:style>
-  <w:style w:type="table" w:styleId="Tabellenraster">
+  <w:style w:type="table" w:styleId="TableGrid">
     <w:name w:val="Table Grid"/>
-    <w:basedOn w:val="NormaleTabelle"/>
+    <w:basedOn w:val="TableNormal"/>
     <w:uiPriority w:val="39"/>
     <w:rsid w:val="00365CBF"/>
     <w:pPr>
@@ -4599,11 +4595,11 @@
       </w:tblBorders>
     </w:tblPr>
   </w:style>
-  <w:style w:type="paragraph" w:styleId="Titel">
+  <w:style w:type="paragraph" w:styleId="Title">
     <w:name w:val="Title"/>
-    <w:basedOn w:val="Standard"/>
-    <w:next w:val="Standard"/>
-    <w:link w:val="TitelZchn"/>
+    <w:basedOn w:val="Normal"/>
+    <w:next w:val="Normal"/>
+    <w:link w:val="TitleChar"/>
     <w:uiPriority w:val="10"/>
     <w:qFormat/>
     <w:rsid w:val="00365CBF"/>
@@ -4619,10 +4615,10 @@
       <w:szCs w:val="56"/>
     </w:rPr>
   </w:style>
-  <w:style w:type="character" w:customStyle="1" w:styleId="TitelZchn">
-    <w:name w:val="Titel Zchn"/>
-    <w:basedOn w:val="Absatz-Standardschriftart"/>
-    <w:link w:val="Titel"/>
+  <w:style w:type="character" w:customStyle="1" w:styleId="TitleChar">
+    <w:name w:val="Title Char"/>
+    <w:basedOn w:val="DefaultParagraphFont"/>
+    <w:link w:val="Title"/>
     <w:uiPriority w:val="10"/>
     <w:rsid w:val="00365CBF"/>
     <w:rPr>
@@ -4634,11 +4630,11 @@
       <w:lang w:val="en-GB" w:eastAsia="de-DE"/>
     </w:rPr>
   </w:style>
-  <w:style w:type="character" w:customStyle="1" w:styleId="berschrift1Zchn">
-    <w:name w:val="Überschrift 1 Zchn"/>
-    <w:aliases w:val="konfidasÜberschrift 1 Zchn"/>
-    <w:basedOn w:val="Absatz-Standardschriftart"/>
-    <w:link w:val="berschrift1"/>
+  <w:style w:type="character" w:customStyle="1" w:styleId="Heading1Char">
+    <w:name w:val="Heading 1 Char"/>
+    <w:aliases w:val="konfidasÜberschrift 1 Char"/>
+    <w:basedOn w:val="DefaultParagraphFont"/>
+    <w:link w:val="Heading1"/>
     <w:uiPriority w:val="9"/>
     <w:rsid w:val="00365CBF"/>
     <w:rPr>
@@ -4651,11 +4647,11 @@
       <w:lang w:val="en-GB" w:eastAsia="de-DE"/>
     </w:rPr>
   </w:style>
-  <w:style w:type="character" w:customStyle="1" w:styleId="berschrift2Zchn">
-    <w:name w:val="Überschrift 2 Zchn"/>
-    <w:aliases w:val="konfidasÜberschrift 2 Zchn"/>
-    <w:basedOn w:val="Absatz-Standardschriftart"/>
-    <w:link w:val="berschrift2"/>
+  <w:style w:type="character" w:customStyle="1" w:styleId="Heading2Char">
+    <w:name w:val="Heading 2 Char"/>
+    <w:aliases w:val="konfidasÜberschrift 2 Char"/>
+    <w:basedOn w:val="DefaultParagraphFont"/>
+    <w:link w:val="Heading2"/>
     <w:uiPriority w:val="9"/>
     <w:rsid w:val="00365CBF"/>
     <w:rPr>
@@ -4669,11 +4665,11 @@
       <w:lang w:val="en-US" w:eastAsia="ja-JP"/>
     </w:rPr>
   </w:style>
-  <w:style w:type="character" w:customStyle="1" w:styleId="berschrift3Zchn">
-    <w:name w:val="Überschrift 3 Zchn"/>
-    <w:aliases w:val="kondifdasÜberschrift 3 Zchn"/>
-    <w:basedOn w:val="Absatz-Standardschriftart"/>
-    <w:link w:val="berschrift3"/>
+  <w:style w:type="character" w:customStyle="1" w:styleId="Heading3Char">
+    <w:name w:val="Heading 3 Char"/>
+    <w:aliases w:val="kondifdasÜberschrift 3 Char"/>
+    <w:basedOn w:val="DefaultParagraphFont"/>
+    <w:link w:val="Heading3"/>
     <w:uiPriority w:val="9"/>
     <w:rsid w:val="00365CBF"/>
     <w:rPr>
@@ -4684,11 +4680,11 @@
       <w:lang w:val="en-US" w:eastAsia="ja-JP"/>
     </w:rPr>
   </w:style>
-  <w:style w:type="character" w:customStyle="1" w:styleId="berschrift4Zchn">
-    <w:name w:val="Überschrift 4 Zchn"/>
-    <w:aliases w:val="konfidasÜberschrift 4 Zchn"/>
-    <w:basedOn w:val="Absatz-Standardschriftart"/>
-    <w:link w:val="berschrift4"/>
+  <w:style w:type="character" w:customStyle="1" w:styleId="Heading4Char">
+    <w:name w:val="Heading 4 Char"/>
+    <w:aliases w:val="konfidasÜberschrift 4 Char"/>
+    <w:basedOn w:val="DefaultParagraphFont"/>
+    <w:link w:val="Heading4"/>
     <w:uiPriority w:val="9"/>
     <w:rsid w:val="00365CBF"/>
     <w:rPr>
@@ -4702,11 +4698,11 @@
       <w:lang w:val="en-US" w:eastAsia="ja-JP"/>
     </w:rPr>
   </w:style>
-  <w:style w:type="character" w:customStyle="1" w:styleId="berschrift5Zchn">
-    <w:name w:val="Überschrift 5 Zchn"/>
-    <w:aliases w:val="konfidasÜberschrift 5 Zchn"/>
-    <w:basedOn w:val="Absatz-Standardschriftart"/>
-    <w:link w:val="berschrift5"/>
+  <w:style w:type="character" w:customStyle="1" w:styleId="Heading5Char">
+    <w:name w:val="Heading 5 Char"/>
+    <w:aliases w:val="konfidasÜberschrift 5 Char"/>
+    <w:basedOn w:val="DefaultParagraphFont"/>
+    <w:link w:val="Heading5"/>
     <w:uiPriority w:val="9"/>
     <w:rsid w:val="00365CBF"/>
     <w:rPr>
@@ -4717,10 +4713,10 @@
       <w:lang w:val="en-US" w:eastAsia="ja-JP"/>
     </w:rPr>
   </w:style>
-  <w:style w:type="character" w:customStyle="1" w:styleId="berschrift6Zchn">
-    <w:name w:val="Überschrift 6 Zchn"/>
-    <w:basedOn w:val="Absatz-Standardschriftart"/>
-    <w:link w:val="berschrift6"/>
+  <w:style w:type="character" w:customStyle="1" w:styleId="Heading6Char">
+    <w:name w:val="Heading 6 Char"/>
+    <w:basedOn w:val="DefaultParagraphFont"/>
+    <w:link w:val="Heading6"/>
     <w:uiPriority w:val="9"/>
     <w:rsid w:val="00365CBF"/>
     <w:rPr>
@@ -4731,11 +4727,11 @@
       <w:lang w:val="en-GB" w:eastAsia="de-DE"/>
     </w:rPr>
   </w:style>
-  <w:style w:type="paragraph" w:styleId="Untertitel">
+  <w:style w:type="paragraph" w:styleId="Subtitle">
     <w:name w:val="Subtitle"/>
-    <w:basedOn w:val="Standard"/>
-    <w:next w:val="Standard"/>
-    <w:link w:val="UntertitelZchn"/>
+    <w:basedOn w:val="Normal"/>
+    <w:next w:val="Normal"/>
+    <w:link w:val="SubtitleChar"/>
     <w:uiPriority w:val="11"/>
     <w:qFormat/>
     <w:rsid w:val="00365CBF"/>
@@ -4752,10 +4748,10 @@
       <w:szCs w:val="48"/>
     </w:rPr>
   </w:style>
-  <w:style w:type="character" w:customStyle="1" w:styleId="UntertitelZchn">
-    <w:name w:val="Untertitel Zchn"/>
-    <w:basedOn w:val="Absatz-Standardschriftart"/>
-    <w:link w:val="Untertitel"/>
+  <w:style w:type="character" w:customStyle="1" w:styleId="SubtitleChar">
+    <w:name w:val="Subtitle Char"/>
+    <w:basedOn w:val="DefaultParagraphFont"/>
+    <w:link w:val="Subtitle"/>
     <w:uiPriority w:val="11"/>
     <w:rsid w:val="00365CBF"/>
     <w:rPr>

</xml_diff>